<commit_message>
done with graphs fro report
</commit_message>
<xml_diff>
--- a/Learning_to_Route/Report/Report.docx
+++ b/Learning_to_Route/Report/Report.docx
@@ -2214,7 +2214,7 @@
           <v:shape id="_x0000_i1025" type="#_x0000_t75" style="width:18pt;height:15pt" o:ole="">
             <v:imagedata r:id="rId8" o:title=""/>
           </v:shape>
-          <o:OLEObject Type="Embed" ProgID="Equation.DSMT4" ShapeID="_x0000_i1025" DrawAspect="Content" ObjectID="_1660550804" r:id="rId9"/>
+          <o:OLEObject Type="Embed" ProgID="Equation.DSMT4" ShapeID="_x0000_i1025" DrawAspect="Content" ObjectID="_1660560893" r:id="rId9"/>
         </w:object>
       </w:r>
       <w:r>
@@ -2275,7 +2275,7 @@
           <v:shape id="_x0000_i1026" type="#_x0000_t75" style="width:6.95pt;height:13pt" o:ole="">
             <v:imagedata r:id="rId10" o:title=""/>
           </v:shape>
-          <o:OLEObject Type="Embed" ProgID="Equation.DSMT4" ShapeID="_x0000_i1026" DrawAspect="Content" ObjectID="_1660550805" r:id="rId11"/>
+          <o:OLEObject Type="Embed" ProgID="Equation.DSMT4" ShapeID="_x0000_i1026" DrawAspect="Content" ObjectID="_1660560894" r:id="rId11"/>
         </w:object>
       </w:r>
       <w:r>
@@ -2296,7 +2296,7 @@
           <v:shape id="_x0000_i1027" type="#_x0000_t75" style="width:10pt;height:15pt" o:ole="">
             <v:imagedata r:id="rId12" o:title=""/>
           </v:shape>
-          <o:OLEObject Type="Embed" ProgID="Equation.DSMT4" ShapeID="_x0000_i1027" DrawAspect="Content" ObjectID="_1660550806" r:id="rId13"/>
+          <o:OLEObject Type="Embed" ProgID="Equation.DSMT4" ShapeID="_x0000_i1027" DrawAspect="Content" ObjectID="_1660560895" r:id="rId13"/>
         </w:object>
       </w:r>
       <w:r>
@@ -2649,7 +2649,7 @@
           <v:shape id="_x0000_i1028" type="#_x0000_t75" style="width:292pt;height:34.95pt" o:ole="">
             <v:imagedata r:id="rId14" o:title=""/>
           </v:shape>
-          <o:OLEObject Type="Embed" ProgID="Equation.DSMT4" ShapeID="_x0000_i1028" DrawAspect="Content" ObjectID="_1660550807" r:id="rId15"/>
+          <o:OLEObject Type="Embed" ProgID="Equation.DSMT4" ShapeID="_x0000_i1028" DrawAspect="Content" ObjectID="_1660560896" r:id="rId15"/>
         </w:object>
       </w:r>
     </w:p>
@@ -2800,7 +2800,7 @@
           <v:shape id="_x0000_i1029" type="#_x0000_t75" style="width:59pt;height:20pt" o:ole="">
             <v:imagedata r:id="rId16" o:title=""/>
           </v:shape>
-          <o:OLEObject Type="Embed" ProgID="Equation.DSMT4" ShapeID="_x0000_i1029" DrawAspect="Content" ObjectID="_1660550808" r:id="rId17"/>
+          <o:OLEObject Type="Embed" ProgID="Equation.DSMT4" ShapeID="_x0000_i1029" DrawAspect="Content" ObjectID="_1660560897" r:id="rId17"/>
         </w:object>
       </w:r>
       <w:r>
@@ -2822,7 +2822,7 @@
           <v:shape id="_x0000_i1030" type="#_x0000_t75" style="width:57pt;height:20pt" o:ole="">
             <v:imagedata r:id="rId18" o:title=""/>
           </v:shape>
-          <o:OLEObject Type="Embed" ProgID="Equation.DSMT4" ShapeID="_x0000_i1030" DrawAspect="Content" ObjectID="_1660550809" r:id="rId19"/>
+          <o:OLEObject Type="Embed" ProgID="Equation.DSMT4" ShapeID="_x0000_i1030" DrawAspect="Content" ObjectID="_1660560898" r:id="rId19"/>
         </w:object>
       </w:r>
       <w:r>
@@ -3035,7 +3035,7 @@
           <v:shape id="_x0000_i1031" type="#_x0000_t75" style="width:113pt;height:74.85pt" o:ole="">
             <v:imagedata r:id="rId20" o:title=""/>
           </v:shape>
-          <o:OLEObject Type="Embed" ProgID="Equation.DSMT4" ShapeID="_x0000_i1031" DrawAspect="Content" ObjectID="_1660550810" r:id="rId21"/>
+          <o:OLEObject Type="Embed" ProgID="Equation.DSMT4" ShapeID="_x0000_i1031" DrawAspect="Content" ObjectID="_1660560899" r:id="rId21"/>
         </w:object>
       </w:r>
     </w:p>
@@ -3078,7 +3078,7 @@
           <v:shape id="_x0000_i1032" type="#_x0000_t75" style="width:351pt;height:256pt" o:ole="">
             <v:imagedata r:id="rId22" o:title=""/>
           </v:shape>
-          <o:OLEObject Type="Embed" ProgID="Equation.DSMT4" ShapeID="_x0000_i1032" DrawAspect="Content" ObjectID="_1660550811" r:id="rId23"/>
+          <o:OLEObject Type="Embed" ProgID="Equation.DSMT4" ShapeID="_x0000_i1032" DrawAspect="Content" ObjectID="_1660560900" r:id="rId23"/>
         </w:object>
       </w:r>
     </w:p>
@@ -3261,7 +3261,7 @@
           <v:shape id="_x0000_i1033" type="#_x0000_t75" style="width:100.9pt;height:26pt" o:ole="">
             <v:imagedata r:id="rId24" o:title=""/>
           </v:shape>
-          <o:OLEObject Type="Embed" ProgID="Equation.DSMT4" ShapeID="_x0000_i1033" DrawAspect="Content" ObjectID="_1660550812" r:id="rId25"/>
+          <o:OLEObject Type="Embed" ProgID="Equation.DSMT4" ShapeID="_x0000_i1033" DrawAspect="Content" ObjectID="_1660560901" r:id="rId25"/>
         </w:object>
       </w:r>
       <w:r>
@@ -3282,7 +3282,7 @@
           <v:shape id="_x0000_i1034" type="#_x0000_t75" style="width:102pt;height:26pt" o:ole="">
             <v:imagedata r:id="rId26" o:title=""/>
           </v:shape>
-          <o:OLEObject Type="Embed" ProgID="Equation.DSMT4" ShapeID="_x0000_i1034" DrawAspect="Content" ObjectID="_1660550813" r:id="rId27"/>
+          <o:OLEObject Type="Embed" ProgID="Equation.DSMT4" ShapeID="_x0000_i1034" DrawAspect="Content" ObjectID="_1660560902" r:id="rId27"/>
         </w:object>
       </w:r>
       <w:r>
@@ -3555,7 +3555,7 @@
           <v:shape id="_x0000_i1035" type="#_x0000_t75" style="width:12.1pt;height:16.05pt" o:ole="">
             <v:imagedata r:id="rId28" o:title=""/>
           </v:shape>
-          <o:OLEObject Type="Embed" ProgID="Equation.DSMT4" ShapeID="_x0000_i1035" DrawAspect="Content" ObjectID="_1660550814" r:id="rId29"/>
+          <o:OLEObject Type="Embed" ProgID="Equation.DSMT4" ShapeID="_x0000_i1035" DrawAspect="Content" ObjectID="_1660560903" r:id="rId29"/>
         </w:object>
       </w:r>
       <w:r>
@@ -3587,7 +3587,7 @@
           <v:shape id="_x0000_i1036" type="#_x0000_t75" style="width:383.65pt;height:61.3pt" o:ole="">
             <v:imagedata r:id="rId30" o:title=""/>
           </v:shape>
-          <o:OLEObject Type="Embed" ProgID="Equation.DSMT4" ShapeID="_x0000_i1036" DrawAspect="Content" ObjectID="_1660550815" r:id="rId31"/>
+          <o:OLEObject Type="Embed" ProgID="Equation.DSMT4" ShapeID="_x0000_i1036" DrawAspect="Content" ObjectID="_1660560904" r:id="rId31"/>
         </w:object>
       </w:r>
     </w:p>
@@ -3609,7 +3609,7 @@
           <v:shape id="_x0000_i1037" type="#_x0000_t75" style="width:488.35pt;height:98.4pt" o:ole="">
             <v:imagedata r:id="rId32" o:title=""/>
           </v:shape>
-          <o:OLEObject Type="Embed" ProgID="Equation.DSMT4" ShapeID="_x0000_i1037" DrawAspect="Content" ObjectID="_1660550816" r:id="rId33"/>
+          <o:OLEObject Type="Embed" ProgID="Equation.DSMT4" ShapeID="_x0000_i1037" DrawAspect="Content" ObjectID="_1660560905" r:id="rId33"/>
         </w:object>
       </w:r>
     </w:p>
@@ -3725,7 +3725,7 @@
           <v:shape id="_x0000_i1038" type="#_x0000_t75" style="width:126.85pt;height:52.05pt" o:ole="">
             <v:imagedata r:id="rId34" o:title=""/>
           </v:shape>
-          <o:OLEObject Type="Embed" ProgID="Equation.DSMT4" ShapeID="_x0000_i1038" DrawAspect="Content" ObjectID="_1660550817" r:id="rId35"/>
+          <o:OLEObject Type="Embed" ProgID="Equation.DSMT4" ShapeID="_x0000_i1038" DrawAspect="Content" ObjectID="_1660560906" r:id="rId35"/>
         </w:object>
       </w:r>
     </w:p>
@@ -3748,7 +3748,7 @@
           <v:shape id="_x0000_i1039" type="#_x0000_t75" style="width:168.95pt;height:82pt" o:ole="">
             <v:imagedata r:id="rId36" o:title=""/>
           </v:shape>
-          <o:OLEObject Type="Embed" ProgID="Equation.DSMT4" ShapeID="_x0000_i1039" DrawAspect="Content" ObjectID="_1660550818" r:id="rId37"/>
+          <o:OLEObject Type="Embed" ProgID="Equation.DSMT4" ShapeID="_x0000_i1039" DrawAspect="Content" ObjectID="_1660560907" r:id="rId37"/>
         </w:object>
       </w:r>
     </w:p>
@@ -3781,7 +3781,7 @@
           <v:shape id="_x0000_i1040" type="#_x0000_t75" style="width:141.85pt;height:19.95pt" o:ole="">
             <v:imagedata r:id="rId38" o:title=""/>
           </v:shape>
-          <o:OLEObject Type="Embed" ProgID="Equation.DSMT4" ShapeID="_x0000_i1040" DrawAspect="Content" ObjectID="_1660550819" r:id="rId39"/>
+          <o:OLEObject Type="Embed" ProgID="Equation.DSMT4" ShapeID="_x0000_i1040" DrawAspect="Content" ObjectID="_1660560908" r:id="rId39"/>
         </w:object>
       </w:r>
     </w:p>
@@ -3804,7 +3804,7 @@
           <v:shape id="_x0000_i1041" type="#_x0000_t75" style="width:118pt;height:58.1pt" o:ole="">
             <v:imagedata r:id="rId40" o:title=""/>
           </v:shape>
-          <o:OLEObject Type="Embed" ProgID="Equation.DSMT4" ShapeID="_x0000_i1041" DrawAspect="Content" ObjectID="_1660550820" r:id="rId41"/>
+          <o:OLEObject Type="Embed" ProgID="Equation.DSMT4" ShapeID="_x0000_i1041" DrawAspect="Content" ObjectID="_1660560909" r:id="rId41"/>
         </w:object>
       </w:r>
     </w:p>
@@ -3847,7 +3847,7 @@
           <v:shape id="_x0000_i1042" type="#_x0000_t75" style="width:100.9pt;height:26pt" o:ole="">
             <v:imagedata r:id="rId24" o:title=""/>
           </v:shape>
-          <o:OLEObject Type="Embed" ProgID="Equation.DSMT4" ShapeID="_x0000_i1042" DrawAspect="Content" ObjectID="_1660550821" r:id="rId42"/>
+          <o:OLEObject Type="Embed" ProgID="Equation.DSMT4" ShapeID="_x0000_i1042" DrawAspect="Content" ObjectID="_1660560910" r:id="rId42"/>
         </w:object>
       </w:r>
       <w:r>
@@ -3871,7 +3871,7 @@
           <v:shape id="_x0000_i1043" type="#_x0000_t75" style="width:100.9pt;height:26pt" o:ole="">
             <v:imagedata r:id="rId43" o:title=""/>
           </v:shape>
-          <o:OLEObject Type="Embed" ProgID="Equation.DSMT4" ShapeID="_x0000_i1043" DrawAspect="Content" ObjectID="_1660550822" r:id="rId44"/>
+          <o:OLEObject Type="Embed" ProgID="Equation.DSMT4" ShapeID="_x0000_i1043" DrawAspect="Content" ObjectID="_1660560911" r:id="rId44"/>
         </w:object>
       </w:r>
       <w:r>
@@ -3905,7 +3905,7 @@
           <v:shape id="_x0000_i1044" type="#_x0000_t75" style="width:29.95pt;height:18.2pt" o:ole="">
             <v:imagedata r:id="rId45" o:title=""/>
           </v:shape>
-          <o:OLEObject Type="Embed" ProgID="Equation.DSMT4" ShapeID="_x0000_i1044" DrawAspect="Content" ObjectID="_1660550823" r:id="rId46"/>
+          <o:OLEObject Type="Embed" ProgID="Equation.DSMT4" ShapeID="_x0000_i1044" DrawAspect="Content" ObjectID="_1660560912" r:id="rId46"/>
         </w:object>
       </w:r>
       <w:r>
@@ -3937,7 +3937,7 @@
           <v:shape id="_x0000_i1045" type="#_x0000_t75" style="width:18.9pt;height:16.05pt" o:ole="">
             <v:imagedata r:id="rId47" o:title=""/>
           </v:shape>
-          <o:OLEObject Type="Embed" ProgID="Equation.DSMT4" ShapeID="_x0000_i1045" DrawAspect="Content" ObjectID="_1660550824" r:id="rId48"/>
+          <o:OLEObject Type="Embed" ProgID="Equation.DSMT4" ShapeID="_x0000_i1045" DrawAspect="Content" ObjectID="_1660560913" r:id="rId48"/>
         </w:object>
       </w:r>
       <w:r>
@@ -3959,7 +3959,7 @@
           <v:shape id="_x0000_i1046" type="#_x0000_t75" style="width:82pt;height:27.1pt" o:ole="">
             <v:imagedata r:id="rId49" o:title=""/>
           </v:shape>
-          <o:OLEObject Type="Embed" ProgID="Equation.DSMT4" ShapeID="_x0000_i1046" DrawAspect="Content" ObjectID="_1660550825" r:id="rId50"/>
+          <o:OLEObject Type="Embed" ProgID="Equation.DSMT4" ShapeID="_x0000_i1046" DrawAspect="Content" ObjectID="_1660560914" r:id="rId50"/>
         </w:object>
       </w:r>
       <w:r>
@@ -3981,7 +3981,7 @@
           <v:shape id="_x0000_i1047" type="#_x0000_t75" style="width:39.9pt;height:19.95pt" o:ole="">
             <v:imagedata r:id="rId51" o:title=""/>
           </v:shape>
-          <o:OLEObject Type="Embed" ProgID="Equation.DSMT4" ShapeID="_x0000_i1047" DrawAspect="Content" ObjectID="_1660550826" r:id="rId52"/>
+          <o:OLEObject Type="Embed" ProgID="Equation.DSMT4" ShapeID="_x0000_i1047" DrawAspect="Content" ObjectID="_1660560915" r:id="rId52"/>
         </w:object>
       </w:r>
       <w:r>
@@ -4003,7 +4003,7 @@
           <v:shape id="_x0000_i1048" type="#_x0000_t75" style="width:6.75pt;height:12.85pt" o:ole="">
             <v:imagedata r:id="rId53" o:title=""/>
           </v:shape>
-          <o:OLEObject Type="Embed" ProgID="Equation.DSMT4" ShapeID="_x0000_i1048" DrawAspect="Content" ObjectID="_1660550827" r:id="rId54"/>
+          <o:OLEObject Type="Embed" ProgID="Equation.DSMT4" ShapeID="_x0000_i1048" DrawAspect="Content" ObjectID="_1660560916" r:id="rId54"/>
         </w:object>
       </w:r>
       <w:r>
@@ -4025,7 +4025,7 @@
           <v:shape id="_x0000_i1049" type="#_x0000_t75" style="width:10pt;height:14.95pt" o:ole="">
             <v:imagedata r:id="rId55" o:title=""/>
           </v:shape>
-          <o:OLEObject Type="Embed" ProgID="Equation.DSMT4" ShapeID="_x0000_i1049" DrawAspect="Content" ObjectID="_1660550828" r:id="rId56"/>
+          <o:OLEObject Type="Embed" ProgID="Equation.DSMT4" ShapeID="_x0000_i1049" DrawAspect="Content" ObjectID="_1660560917" r:id="rId56"/>
         </w:object>
       </w:r>
       <w:r>
@@ -4047,7 +4047,7 @@
           <v:shape id="_x0000_i1050" type="#_x0000_t75" style="width:29.95pt;height:18.2pt" o:ole="">
             <v:imagedata r:id="rId45" o:title=""/>
           </v:shape>
-          <o:OLEObject Type="Embed" ProgID="Equation.DSMT4" ShapeID="_x0000_i1050" DrawAspect="Content" ObjectID="_1660550829" r:id="rId57"/>
+          <o:OLEObject Type="Embed" ProgID="Equation.DSMT4" ShapeID="_x0000_i1050" DrawAspect="Content" ObjectID="_1660560918" r:id="rId57"/>
         </w:object>
       </w:r>
       <w:r>
@@ -4120,7 +4120,7 @@
           <v:shape id="_x0000_i1051" type="#_x0000_t75" style="width:12.85pt;height:12.85pt" o:ole="">
             <v:imagedata r:id="rId58" o:title=""/>
           </v:shape>
-          <o:OLEObject Type="Embed" ProgID="Equation.DSMT4" ShapeID="_x0000_i1051" DrawAspect="Content" ObjectID="_1660550830" r:id="rId59"/>
+          <o:OLEObject Type="Embed" ProgID="Equation.DSMT4" ShapeID="_x0000_i1051" DrawAspect="Content" ObjectID="_1660560919" r:id="rId59"/>
         </w:object>
       </w:r>
       <w:r>
@@ -5704,6 +5704,7 @@
       </w:r>
       <w:r>
         <w:rPr>
+          <w:noProof/>
           <w:sz w:val="24"/>
           <w:szCs w:val="24"/>
         </w:rPr>
@@ -5753,6 +5754,7 @@
         <w:rPr>
           <w:b/>
           <w:bCs/>
+          <w:noProof/>
           <w:sz w:val="24"/>
           <w:szCs w:val="24"/>
           <w:u w:val="single"/>
@@ -6073,8 +6075,8 @@
           <w:noProof/>
         </w:rPr>
         <w:drawing>
-          <wp:inline distT="0" distB="0" distL="0" distR="0" wp14:anchorId="0968858B" wp14:editId="3F1CFD2A">
-            <wp:extent cx="4751771" cy="3959809"/>
+          <wp:inline distT="0" distB="0" distL="0" distR="0" wp14:anchorId="0968858B" wp14:editId="33925E07">
+            <wp:extent cx="4751770" cy="3959809"/>
             <wp:effectExtent l="0" t="0" r="0" b="3175"/>
             <wp:docPr id="12" name="Picture 12"/>
             <wp:cNvGraphicFramePr>
@@ -6102,7 +6104,7 @@
                   <pic:spPr>
                     <a:xfrm>
                       <a:off x="0" y="0"/>
-                      <a:ext cx="4751771" cy="3959809"/>
+                      <a:ext cx="4751770" cy="3959809"/>
                     </a:xfrm>
                     <a:prstGeom prst="rect">
                       <a:avLst/>
@@ -6129,8 +6131,8 @@
           <w:noProof/>
         </w:rPr>
         <w:drawing>
-          <wp:inline distT="0" distB="0" distL="0" distR="0" wp14:anchorId="7047A70E" wp14:editId="2C67713F">
-            <wp:extent cx="4751771" cy="3959809"/>
+          <wp:inline distT="0" distB="0" distL="0" distR="0" wp14:anchorId="7047A70E" wp14:editId="7404ED1C">
+            <wp:extent cx="4751770" cy="3959809"/>
             <wp:effectExtent l="0" t="0" r="0" b="3175"/>
             <wp:docPr id="15" name="Picture 15"/>
             <wp:cNvGraphicFramePr>
@@ -6158,7 +6160,7 @@
                   <pic:spPr>
                     <a:xfrm>
                       <a:off x="0" y="0"/>
-                      <a:ext cx="4751771" cy="3959809"/>
+                      <a:ext cx="4751770" cy="3959809"/>
                     </a:xfrm>
                     <a:prstGeom prst="rect">
                       <a:avLst/>

</xml_diff>

<commit_message>
finish writing the report
</commit_message>
<xml_diff>
--- a/Learning_to_Route/Report/Report.docx
+++ b/Learning_to_Route/Report/Report.docx
@@ -476,7 +476,7 @@
             </w:rPr>
             <w:fldChar w:fldCharType="separate"/>
           </w:r>
-          <w:hyperlink w:anchor="_Toc49770038" w:history="1">
+          <w:hyperlink w:anchor="_Toc50015981" w:history="1">
             <w:r>
               <w:rPr>
                 <w:rStyle w:val="Hyperlink"/>
@@ -494,11 +494,26 @@
             </w:r>
             <w:r>
               <w:rPr>
+                <w:rStyle w:val="Hyperlink"/>
+                <w:noProof/>
+                <w:rtl/>
+              </w:rPr>
+              <w:fldChar w:fldCharType="begin"/>
+            </w:r>
+            <w:r>
+              <w:rPr>
                 <w:noProof/>
                 <w:webHidden/>
                 <w:rtl/>
               </w:rPr>
-              <w:fldChar w:fldCharType="begin"/>
+              <w:instrText xml:space="preserve"> </w:instrText>
+            </w:r>
+            <w:r>
+              <w:rPr>
+                <w:noProof/>
+                <w:webHidden/>
+              </w:rPr>
+              <w:instrText>PAGEREF</w:instrText>
             </w:r>
             <w:r>
               <w:rPr>
@@ -506,14 +521,14 @@
                 <w:webHidden/>
                 <w:rtl/>
               </w:rPr>
-              <w:instrText xml:space="preserve"> </w:instrText>
+              <w:instrText xml:space="preserve"> _</w:instrText>
             </w:r>
             <w:r>
               <w:rPr>
                 <w:noProof/>
                 <w:webHidden/>
               </w:rPr>
-              <w:instrText>PAGEREF</w:instrText>
+              <w:instrText>Toc50015981 \h</w:instrText>
             </w:r>
             <w:r>
               <w:rPr>
@@ -521,49 +536,34 @@
                 <w:webHidden/>
                 <w:rtl/>
               </w:rPr>
-              <w:instrText xml:space="preserve"> _</w:instrText>
+              <w:instrText xml:space="preserve"> </w:instrText>
+            </w:r>
+            <w:r>
+              <w:rPr>
+                <w:rStyle w:val="Hyperlink"/>
+                <w:noProof/>
+                <w:rtl/>
+              </w:rPr>
+            </w:r>
+            <w:r>
+              <w:rPr>
+                <w:rStyle w:val="Hyperlink"/>
+                <w:noProof/>
+                <w:rtl/>
+              </w:rPr>
+              <w:fldChar w:fldCharType="separate"/>
             </w:r>
             <w:r>
               <w:rPr>
                 <w:noProof/>
                 <w:webHidden/>
               </w:rPr>
-              <w:instrText>Toc49770038 \h</w:instrText>
-            </w:r>
-            <w:r>
-              <w:rPr>
-                <w:noProof/>
-                <w:webHidden/>
-                <w:rtl/>
-              </w:rPr>
-              <w:instrText xml:space="preserve"> </w:instrText>
-            </w:r>
-            <w:r>
-              <w:rPr>
-                <w:noProof/>
-                <w:webHidden/>
-                <w:rtl/>
-              </w:rPr>
-            </w:r>
-            <w:r>
-              <w:rPr>
-                <w:noProof/>
-                <w:webHidden/>
-                <w:rtl/>
-              </w:rPr>
-              <w:fldChar w:fldCharType="separate"/>
-            </w:r>
-            <w:r>
-              <w:rPr>
-                <w:noProof/>
-                <w:webHidden/>
-              </w:rPr>
               <w:t>3</w:t>
             </w:r>
             <w:r>
               <w:rPr>
-                <w:noProof/>
-                <w:webHidden/>
+                <w:rStyle w:val="Hyperlink"/>
+                <w:noProof/>
                 <w:rtl/>
               </w:rPr>
               <w:fldChar w:fldCharType="end"/>
@@ -580,13 +580,13 @@
               <w:rtl/>
             </w:rPr>
           </w:pPr>
-          <w:hyperlink w:anchor="_Toc49770039" w:history="1">
+          <w:hyperlink w:anchor="_Toc50015982" w:history="1">
             <w:r>
               <w:rPr>
                 <w:rStyle w:val="Hyperlink"/>
                 <w:noProof/>
               </w:rPr>
-              <w:t>Definition of the Model</w:t>
+              <w:t>Definition of the Problem</w:t>
             </w:r>
             <w:r>
               <w:rPr>
@@ -598,11 +598,26 @@
             </w:r>
             <w:r>
               <w:rPr>
+                <w:rStyle w:val="Hyperlink"/>
+                <w:noProof/>
+                <w:rtl/>
+              </w:rPr>
+              <w:fldChar w:fldCharType="begin"/>
+            </w:r>
+            <w:r>
+              <w:rPr>
                 <w:noProof/>
                 <w:webHidden/>
                 <w:rtl/>
               </w:rPr>
-              <w:fldChar w:fldCharType="begin"/>
+              <w:instrText xml:space="preserve"> </w:instrText>
+            </w:r>
+            <w:r>
+              <w:rPr>
+                <w:noProof/>
+                <w:webHidden/>
+              </w:rPr>
+              <w:instrText>PAGEREF</w:instrText>
             </w:r>
             <w:r>
               <w:rPr>
@@ -610,14 +625,14 @@
                 <w:webHidden/>
                 <w:rtl/>
               </w:rPr>
-              <w:instrText xml:space="preserve"> </w:instrText>
+              <w:instrText xml:space="preserve"> _</w:instrText>
             </w:r>
             <w:r>
               <w:rPr>
                 <w:noProof/>
                 <w:webHidden/>
               </w:rPr>
-              <w:instrText>PAGEREF</w:instrText>
+              <w:instrText>Toc50015982 \h</w:instrText>
             </w:r>
             <w:r>
               <w:rPr>
@@ -625,49 +640,34 @@
                 <w:webHidden/>
                 <w:rtl/>
               </w:rPr>
-              <w:instrText xml:space="preserve"> _</w:instrText>
+              <w:instrText xml:space="preserve"> </w:instrText>
+            </w:r>
+            <w:r>
+              <w:rPr>
+                <w:rStyle w:val="Hyperlink"/>
+                <w:noProof/>
+                <w:rtl/>
+              </w:rPr>
+            </w:r>
+            <w:r>
+              <w:rPr>
+                <w:rStyle w:val="Hyperlink"/>
+                <w:noProof/>
+                <w:rtl/>
+              </w:rPr>
+              <w:fldChar w:fldCharType="separate"/>
             </w:r>
             <w:r>
               <w:rPr>
                 <w:noProof/>
                 <w:webHidden/>
               </w:rPr>
-              <w:instrText>Toc49770039 \h</w:instrText>
-            </w:r>
-            <w:r>
-              <w:rPr>
-                <w:noProof/>
-                <w:webHidden/>
-                <w:rtl/>
-              </w:rPr>
-              <w:instrText xml:space="preserve"> </w:instrText>
-            </w:r>
-            <w:r>
-              <w:rPr>
-                <w:noProof/>
-                <w:webHidden/>
-                <w:rtl/>
-              </w:rPr>
-            </w:r>
-            <w:r>
-              <w:rPr>
-                <w:noProof/>
-                <w:webHidden/>
-                <w:rtl/>
-              </w:rPr>
-              <w:fldChar w:fldCharType="separate"/>
-            </w:r>
-            <w:r>
-              <w:rPr>
-                <w:noProof/>
-                <w:webHidden/>
-              </w:rPr>
               <w:t>4</w:t>
             </w:r>
             <w:r>
               <w:rPr>
-                <w:noProof/>
-                <w:webHidden/>
+                <w:rStyle w:val="Hyperlink"/>
+                <w:noProof/>
                 <w:rtl/>
               </w:rPr>
               <w:fldChar w:fldCharType="end"/>
@@ -684,13 +684,13 @@
               <w:rtl/>
             </w:rPr>
           </w:pPr>
-          <w:hyperlink w:anchor="_Toc49770040" w:history="1">
+          <w:hyperlink w:anchor="_Toc50015983" w:history="1">
             <w:r>
               <w:rPr>
                 <w:rStyle w:val="Hyperlink"/>
                 <w:noProof/>
               </w:rPr>
-              <w:t>Optimal Routing – Baseline</w:t>
+              <w:t>Baselines - Optimal Routing</w:t>
             </w:r>
             <w:r>
               <w:rPr>
@@ -702,11 +702,26 @@
             </w:r>
             <w:r>
               <w:rPr>
+                <w:rStyle w:val="Hyperlink"/>
+                <w:noProof/>
+                <w:rtl/>
+              </w:rPr>
+              <w:fldChar w:fldCharType="begin"/>
+            </w:r>
+            <w:r>
+              <w:rPr>
                 <w:noProof/>
                 <w:webHidden/>
                 <w:rtl/>
               </w:rPr>
-              <w:fldChar w:fldCharType="begin"/>
+              <w:instrText xml:space="preserve"> </w:instrText>
+            </w:r>
+            <w:r>
+              <w:rPr>
+                <w:noProof/>
+                <w:webHidden/>
+              </w:rPr>
+              <w:instrText>PAGEREF</w:instrText>
             </w:r>
             <w:r>
               <w:rPr>
@@ -714,14 +729,14 @@
                 <w:webHidden/>
                 <w:rtl/>
               </w:rPr>
-              <w:instrText xml:space="preserve"> </w:instrText>
+              <w:instrText xml:space="preserve"> _</w:instrText>
             </w:r>
             <w:r>
               <w:rPr>
                 <w:noProof/>
                 <w:webHidden/>
               </w:rPr>
-              <w:instrText>PAGEREF</w:instrText>
+              <w:instrText>Toc50015983 \h</w:instrText>
             </w:r>
             <w:r>
               <w:rPr>
@@ -729,49 +744,34 @@
                 <w:webHidden/>
                 <w:rtl/>
               </w:rPr>
-              <w:instrText xml:space="preserve"> _</w:instrText>
+              <w:instrText xml:space="preserve"> </w:instrText>
+            </w:r>
+            <w:r>
+              <w:rPr>
+                <w:rStyle w:val="Hyperlink"/>
+                <w:noProof/>
+                <w:rtl/>
+              </w:rPr>
+            </w:r>
+            <w:r>
+              <w:rPr>
+                <w:rStyle w:val="Hyperlink"/>
+                <w:noProof/>
+                <w:rtl/>
+              </w:rPr>
+              <w:fldChar w:fldCharType="separate"/>
             </w:r>
             <w:r>
               <w:rPr>
                 <w:noProof/>
                 <w:webHidden/>
               </w:rPr>
-              <w:instrText>Toc49770040 \h</w:instrText>
-            </w:r>
-            <w:r>
-              <w:rPr>
-                <w:noProof/>
-                <w:webHidden/>
-                <w:rtl/>
-              </w:rPr>
-              <w:instrText xml:space="preserve"> </w:instrText>
-            </w:r>
-            <w:r>
-              <w:rPr>
-                <w:noProof/>
-                <w:webHidden/>
-                <w:rtl/>
-              </w:rPr>
-            </w:r>
-            <w:r>
-              <w:rPr>
-                <w:noProof/>
-                <w:webHidden/>
-                <w:rtl/>
-              </w:rPr>
-              <w:fldChar w:fldCharType="separate"/>
-            </w:r>
-            <w:r>
-              <w:rPr>
-                <w:noProof/>
-                <w:webHidden/>
-              </w:rPr>
               <w:t>5</w:t>
             </w:r>
             <w:r>
               <w:rPr>
-                <w:noProof/>
-                <w:webHidden/>
+                <w:rStyle w:val="Hyperlink"/>
+                <w:noProof/>
                 <w:rtl/>
               </w:rPr>
               <w:fldChar w:fldCharType="end"/>
@@ -788,13 +788,13 @@
               <w:rtl/>
             </w:rPr>
           </w:pPr>
-          <w:hyperlink w:anchor="_Toc49770041" w:history="1">
+          <w:hyperlink w:anchor="_Toc50015984" w:history="1">
             <w:r>
               <w:rPr>
                 <w:rStyle w:val="Hyperlink"/>
                 <w:noProof/>
               </w:rPr>
-              <w:t>Optimal Oblivious Routing - Baseline</w:t>
+              <w:t>Baseline - Optimal Oblivious Routing</w:t>
             </w:r>
             <w:r>
               <w:rPr>
@@ -806,11 +806,26 @@
             </w:r>
             <w:r>
               <w:rPr>
+                <w:rStyle w:val="Hyperlink"/>
+                <w:noProof/>
+                <w:rtl/>
+              </w:rPr>
+              <w:fldChar w:fldCharType="begin"/>
+            </w:r>
+            <w:r>
+              <w:rPr>
                 <w:noProof/>
                 <w:webHidden/>
                 <w:rtl/>
               </w:rPr>
-              <w:fldChar w:fldCharType="begin"/>
+              <w:instrText xml:space="preserve"> </w:instrText>
+            </w:r>
+            <w:r>
+              <w:rPr>
+                <w:noProof/>
+                <w:webHidden/>
+              </w:rPr>
+              <w:instrText>PAGEREF</w:instrText>
             </w:r>
             <w:r>
               <w:rPr>
@@ -818,14 +833,14 @@
                 <w:webHidden/>
                 <w:rtl/>
               </w:rPr>
-              <w:instrText xml:space="preserve"> </w:instrText>
+              <w:instrText xml:space="preserve"> _</w:instrText>
             </w:r>
             <w:r>
               <w:rPr>
                 <w:noProof/>
                 <w:webHidden/>
               </w:rPr>
-              <w:instrText>PAGEREF</w:instrText>
+              <w:instrText>Toc50015984 \h</w:instrText>
             </w:r>
             <w:r>
               <w:rPr>
@@ -833,49 +848,34 @@
                 <w:webHidden/>
                 <w:rtl/>
               </w:rPr>
-              <w:instrText xml:space="preserve"> _</w:instrText>
+              <w:instrText xml:space="preserve"> </w:instrText>
+            </w:r>
+            <w:r>
+              <w:rPr>
+                <w:rStyle w:val="Hyperlink"/>
+                <w:noProof/>
+                <w:rtl/>
+              </w:rPr>
+            </w:r>
+            <w:r>
+              <w:rPr>
+                <w:rStyle w:val="Hyperlink"/>
+                <w:noProof/>
+                <w:rtl/>
+              </w:rPr>
+              <w:fldChar w:fldCharType="separate"/>
             </w:r>
             <w:r>
               <w:rPr>
                 <w:noProof/>
                 <w:webHidden/>
               </w:rPr>
-              <w:instrText>Toc49770041 \h</w:instrText>
-            </w:r>
-            <w:r>
-              <w:rPr>
-                <w:noProof/>
-                <w:webHidden/>
-                <w:rtl/>
-              </w:rPr>
-              <w:instrText xml:space="preserve"> </w:instrText>
-            </w:r>
-            <w:r>
-              <w:rPr>
-                <w:noProof/>
-                <w:webHidden/>
-                <w:rtl/>
-              </w:rPr>
-            </w:r>
-            <w:r>
-              <w:rPr>
-                <w:noProof/>
-                <w:webHidden/>
-                <w:rtl/>
-              </w:rPr>
-              <w:fldChar w:fldCharType="separate"/>
-            </w:r>
-            <w:r>
-              <w:rPr>
-                <w:noProof/>
-                <w:webHidden/>
-              </w:rPr>
               <w:t>6</w:t>
             </w:r>
             <w:r>
               <w:rPr>
-                <w:noProof/>
-                <w:webHidden/>
+                <w:rStyle w:val="Hyperlink"/>
+                <w:noProof/>
                 <w:rtl/>
               </w:rPr>
               <w:fldChar w:fldCharType="end"/>
@@ -892,7 +892,7 @@
               <w:rtl/>
             </w:rPr>
           </w:pPr>
-          <w:hyperlink w:anchor="_Toc49770042" w:history="1">
+          <w:hyperlink w:anchor="_Toc50015985" w:history="1">
             <w:r>
               <w:rPr>
                 <w:rStyle w:val="Hyperlink"/>
@@ -910,11 +910,26 @@
             </w:r>
             <w:r>
               <w:rPr>
+                <w:rStyle w:val="Hyperlink"/>
+                <w:noProof/>
+                <w:rtl/>
+              </w:rPr>
+              <w:fldChar w:fldCharType="begin"/>
+            </w:r>
+            <w:r>
+              <w:rPr>
                 <w:noProof/>
                 <w:webHidden/>
                 <w:rtl/>
               </w:rPr>
-              <w:fldChar w:fldCharType="begin"/>
+              <w:instrText xml:space="preserve"> </w:instrText>
+            </w:r>
+            <w:r>
+              <w:rPr>
+                <w:noProof/>
+                <w:webHidden/>
+              </w:rPr>
+              <w:instrText>PAGEREF</w:instrText>
             </w:r>
             <w:r>
               <w:rPr>
@@ -922,14 +937,14 @@
                 <w:webHidden/>
                 <w:rtl/>
               </w:rPr>
-              <w:instrText xml:space="preserve"> </w:instrText>
+              <w:instrText xml:space="preserve"> _</w:instrText>
             </w:r>
             <w:r>
               <w:rPr>
                 <w:noProof/>
                 <w:webHidden/>
               </w:rPr>
-              <w:instrText>PAGEREF</w:instrText>
+              <w:instrText>Toc50015985 \h</w:instrText>
             </w:r>
             <w:r>
               <w:rPr>
@@ -937,49 +952,34 @@
                 <w:webHidden/>
                 <w:rtl/>
               </w:rPr>
-              <w:instrText xml:space="preserve"> _</w:instrText>
+              <w:instrText xml:space="preserve"> </w:instrText>
+            </w:r>
+            <w:r>
+              <w:rPr>
+                <w:rStyle w:val="Hyperlink"/>
+                <w:noProof/>
+                <w:rtl/>
+              </w:rPr>
+            </w:r>
+            <w:r>
+              <w:rPr>
+                <w:rStyle w:val="Hyperlink"/>
+                <w:noProof/>
+                <w:rtl/>
+              </w:rPr>
+              <w:fldChar w:fldCharType="separate"/>
             </w:r>
             <w:r>
               <w:rPr>
                 <w:noProof/>
                 <w:webHidden/>
               </w:rPr>
-              <w:instrText>Toc49770042 \h</w:instrText>
-            </w:r>
-            <w:r>
-              <w:rPr>
-                <w:noProof/>
-                <w:webHidden/>
-                <w:rtl/>
-              </w:rPr>
-              <w:instrText xml:space="preserve"> </w:instrText>
-            </w:r>
-            <w:r>
-              <w:rPr>
-                <w:noProof/>
-                <w:webHidden/>
-                <w:rtl/>
-              </w:rPr>
-            </w:r>
-            <w:r>
-              <w:rPr>
-                <w:noProof/>
-                <w:webHidden/>
-                <w:rtl/>
-              </w:rPr>
-              <w:fldChar w:fldCharType="separate"/>
-            </w:r>
-            <w:r>
-              <w:rPr>
-                <w:noProof/>
-                <w:webHidden/>
-              </w:rPr>
               <w:t>7</w:t>
             </w:r>
             <w:r>
               <w:rPr>
-                <w:noProof/>
-                <w:webHidden/>
+                <w:rStyle w:val="Hyperlink"/>
+                <w:noProof/>
                 <w:rtl/>
               </w:rPr>
               <w:fldChar w:fldCharType="end"/>
@@ -996,7 +996,7 @@
               <w:rtl/>
             </w:rPr>
           </w:pPr>
-          <w:hyperlink w:anchor="_Toc49770043" w:history="1">
+          <w:hyperlink w:anchor="_Toc50015986" w:history="1">
             <w:r>
               <w:rPr>
                 <w:rStyle w:val="Hyperlink"/>
@@ -1014,11 +1014,26 @@
             </w:r>
             <w:r>
               <w:rPr>
+                <w:rStyle w:val="Hyperlink"/>
+                <w:noProof/>
+                <w:rtl/>
+              </w:rPr>
+              <w:fldChar w:fldCharType="begin"/>
+            </w:r>
+            <w:r>
+              <w:rPr>
                 <w:noProof/>
                 <w:webHidden/>
                 <w:rtl/>
               </w:rPr>
-              <w:fldChar w:fldCharType="begin"/>
+              <w:instrText xml:space="preserve"> </w:instrText>
+            </w:r>
+            <w:r>
+              <w:rPr>
+                <w:noProof/>
+                <w:webHidden/>
+              </w:rPr>
+              <w:instrText>PAGEREF</w:instrText>
             </w:r>
             <w:r>
               <w:rPr>
@@ -1026,14 +1041,14 @@
                 <w:webHidden/>
                 <w:rtl/>
               </w:rPr>
-              <w:instrText xml:space="preserve"> </w:instrText>
+              <w:instrText xml:space="preserve"> _</w:instrText>
             </w:r>
             <w:r>
               <w:rPr>
                 <w:noProof/>
                 <w:webHidden/>
               </w:rPr>
-              <w:instrText>PAGEREF</w:instrText>
+              <w:instrText>Toc50015986 \h</w:instrText>
             </w:r>
             <w:r>
               <w:rPr>
@@ -1041,49 +1056,34 @@
                 <w:webHidden/>
                 <w:rtl/>
               </w:rPr>
-              <w:instrText xml:space="preserve"> _</w:instrText>
+              <w:instrText xml:space="preserve"> </w:instrText>
+            </w:r>
+            <w:r>
+              <w:rPr>
+                <w:rStyle w:val="Hyperlink"/>
+                <w:noProof/>
+                <w:rtl/>
+              </w:rPr>
+            </w:r>
+            <w:r>
+              <w:rPr>
+                <w:rStyle w:val="Hyperlink"/>
+                <w:noProof/>
+                <w:rtl/>
+              </w:rPr>
+              <w:fldChar w:fldCharType="separate"/>
             </w:r>
             <w:r>
               <w:rPr>
                 <w:noProof/>
                 <w:webHidden/>
               </w:rPr>
-              <w:instrText>Toc49770043 \h</w:instrText>
-            </w:r>
-            <w:r>
-              <w:rPr>
-                <w:noProof/>
-                <w:webHidden/>
-                <w:rtl/>
-              </w:rPr>
-              <w:instrText xml:space="preserve"> </w:instrText>
-            </w:r>
-            <w:r>
-              <w:rPr>
-                <w:noProof/>
-                <w:webHidden/>
-                <w:rtl/>
-              </w:rPr>
-            </w:r>
-            <w:r>
-              <w:rPr>
-                <w:noProof/>
-                <w:webHidden/>
-                <w:rtl/>
-              </w:rPr>
-              <w:fldChar w:fldCharType="separate"/>
-            </w:r>
-            <w:r>
-              <w:rPr>
-                <w:noProof/>
-                <w:webHidden/>
-              </w:rPr>
               <w:t>7</w:t>
             </w:r>
             <w:r>
               <w:rPr>
-                <w:noProof/>
-                <w:webHidden/>
+                <w:rStyle w:val="Hyperlink"/>
+                <w:noProof/>
                 <w:rtl/>
               </w:rPr>
               <w:fldChar w:fldCharType="end"/>
@@ -1100,7 +1100,7 @@
               <w:rtl/>
             </w:rPr>
           </w:pPr>
-          <w:hyperlink w:anchor="_Toc49770044" w:history="1">
+          <w:hyperlink w:anchor="_Toc50015987" w:history="1">
             <w:r>
               <w:rPr>
                 <w:rStyle w:val="Hyperlink"/>
@@ -1118,11 +1118,26 @@
             </w:r>
             <w:r>
               <w:rPr>
+                <w:rStyle w:val="Hyperlink"/>
+                <w:noProof/>
+                <w:rtl/>
+              </w:rPr>
+              <w:fldChar w:fldCharType="begin"/>
+            </w:r>
+            <w:r>
+              <w:rPr>
                 <w:noProof/>
                 <w:webHidden/>
                 <w:rtl/>
               </w:rPr>
-              <w:fldChar w:fldCharType="begin"/>
+              <w:instrText xml:space="preserve"> </w:instrText>
+            </w:r>
+            <w:r>
+              <w:rPr>
+                <w:noProof/>
+                <w:webHidden/>
+              </w:rPr>
+              <w:instrText>PAGEREF</w:instrText>
             </w:r>
             <w:r>
               <w:rPr>
@@ -1130,14 +1145,14 @@
                 <w:webHidden/>
                 <w:rtl/>
               </w:rPr>
-              <w:instrText xml:space="preserve"> </w:instrText>
+              <w:instrText xml:space="preserve"> _</w:instrText>
             </w:r>
             <w:r>
               <w:rPr>
                 <w:noProof/>
                 <w:webHidden/>
               </w:rPr>
-              <w:instrText>PAGEREF</w:instrText>
+              <w:instrText>Toc50015987 \h</w:instrText>
             </w:r>
             <w:r>
               <w:rPr>
@@ -1145,49 +1160,34 @@
                 <w:webHidden/>
                 <w:rtl/>
               </w:rPr>
-              <w:instrText xml:space="preserve"> _</w:instrText>
+              <w:instrText xml:space="preserve"> </w:instrText>
+            </w:r>
+            <w:r>
+              <w:rPr>
+                <w:rStyle w:val="Hyperlink"/>
+                <w:noProof/>
+                <w:rtl/>
+              </w:rPr>
+            </w:r>
+            <w:r>
+              <w:rPr>
+                <w:rStyle w:val="Hyperlink"/>
+                <w:noProof/>
+                <w:rtl/>
+              </w:rPr>
+              <w:fldChar w:fldCharType="separate"/>
             </w:r>
             <w:r>
               <w:rPr>
                 <w:noProof/>
                 <w:webHidden/>
               </w:rPr>
-              <w:instrText>Toc49770044 \h</w:instrText>
-            </w:r>
-            <w:r>
-              <w:rPr>
-                <w:noProof/>
-                <w:webHidden/>
-                <w:rtl/>
-              </w:rPr>
-              <w:instrText xml:space="preserve"> </w:instrText>
-            </w:r>
-            <w:r>
-              <w:rPr>
-                <w:noProof/>
-                <w:webHidden/>
-                <w:rtl/>
-              </w:rPr>
-            </w:r>
-            <w:r>
-              <w:rPr>
-                <w:noProof/>
-                <w:webHidden/>
-                <w:rtl/>
-              </w:rPr>
-              <w:fldChar w:fldCharType="separate"/>
-            </w:r>
-            <w:r>
-              <w:rPr>
-                <w:noProof/>
-                <w:webHidden/>
-              </w:rPr>
-              <w:t>12</w:t>
-            </w:r>
-            <w:r>
-              <w:rPr>
-                <w:noProof/>
-                <w:webHidden/>
+              <w:t>11</w:t>
+            </w:r>
+            <w:r>
+              <w:rPr>
+                <w:rStyle w:val="Hyperlink"/>
+                <w:noProof/>
                 <w:rtl/>
               </w:rPr>
               <w:fldChar w:fldCharType="end"/>
@@ -1204,7 +1204,7 @@
               <w:rtl/>
             </w:rPr>
           </w:pPr>
-          <w:hyperlink w:anchor="_Toc49770045" w:history="1">
+          <w:hyperlink w:anchor="_Toc50015988" w:history="1">
             <w:r>
               <w:rPr>
                 <w:rStyle w:val="Hyperlink"/>
@@ -1222,11 +1222,26 @@
             </w:r>
             <w:r>
               <w:rPr>
+                <w:rStyle w:val="Hyperlink"/>
+                <w:noProof/>
+                <w:rtl/>
+              </w:rPr>
+              <w:fldChar w:fldCharType="begin"/>
+            </w:r>
+            <w:r>
+              <w:rPr>
                 <w:noProof/>
                 <w:webHidden/>
                 <w:rtl/>
               </w:rPr>
-              <w:fldChar w:fldCharType="begin"/>
+              <w:instrText xml:space="preserve"> </w:instrText>
+            </w:r>
+            <w:r>
+              <w:rPr>
+                <w:noProof/>
+                <w:webHidden/>
+              </w:rPr>
+              <w:instrText>PAGEREF</w:instrText>
             </w:r>
             <w:r>
               <w:rPr>
@@ -1234,14 +1249,14 @@
                 <w:webHidden/>
                 <w:rtl/>
               </w:rPr>
-              <w:instrText xml:space="preserve"> </w:instrText>
+              <w:instrText xml:space="preserve"> _</w:instrText>
             </w:r>
             <w:r>
               <w:rPr>
                 <w:noProof/>
                 <w:webHidden/>
               </w:rPr>
-              <w:instrText>PAGEREF</w:instrText>
+              <w:instrText>Toc50015988 \h</w:instrText>
             </w:r>
             <w:r>
               <w:rPr>
@@ -1249,49 +1264,34 @@
                 <w:webHidden/>
                 <w:rtl/>
               </w:rPr>
-              <w:instrText xml:space="preserve"> _</w:instrText>
+              <w:instrText xml:space="preserve"> </w:instrText>
+            </w:r>
+            <w:r>
+              <w:rPr>
+                <w:rStyle w:val="Hyperlink"/>
+                <w:noProof/>
+                <w:rtl/>
+              </w:rPr>
+            </w:r>
+            <w:r>
+              <w:rPr>
+                <w:rStyle w:val="Hyperlink"/>
+                <w:noProof/>
+                <w:rtl/>
+              </w:rPr>
+              <w:fldChar w:fldCharType="separate"/>
             </w:r>
             <w:r>
               <w:rPr>
                 <w:noProof/>
                 <w:webHidden/>
               </w:rPr>
-              <w:instrText>Toc49770045 \h</w:instrText>
-            </w:r>
-            <w:r>
-              <w:rPr>
-                <w:noProof/>
-                <w:webHidden/>
-                <w:rtl/>
-              </w:rPr>
-              <w:instrText xml:space="preserve"> </w:instrText>
-            </w:r>
-            <w:r>
-              <w:rPr>
-                <w:noProof/>
-                <w:webHidden/>
-                <w:rtl/>
-              </w:rPr>
-            </w:r>
-            <w:r>
-              <w:rPr>
-                <w:noProof/>
-                <w:webHidden/>
-                <w:rtl/>
-              </w:rPr>
-              <w:fldChar w:fldCharType="separate"/>
-            </w:r>
-            <w:r>
-              <w:rPr>
-                <w:noProof/>
-                <w:webHidden/>
-              </w:rPr>
-              <w:t>12</w:t>
-            </w:r>
-            <w:r>
-              <w:rPr>
-                <w:noProof/>
-                <w:webHidden/>
+              <w:t>11</w:t>
+            </w:r>
+            <w:r>
+              <w:rPr>
+                <w:rStyle w:val="Hyperlink"/>
+                <w:noProof/>
                 <w:rtl/>
               </w:rPr>
               <w:fldChar w:fldCharType="end"/>
@@ -1308,13 +1308,13 @@
               <w:rtl/>
             </w:rPr>
           </w:pPr>
-          <w:hyperlink w:anchor="_Toc49770046" w:history="1">
+          <w:hyperlink w:anchor="_Toc50015989" w:history="1">
             <w:r>
               <w:rPr>
                 <w:rStyle w:val="Hyperlink"/>
                 <w:noProof/>
               </w:rPr>
-              <w:t>References</w:t>
+              <w:t>Conclusions</w:t>
             </w:r>
             <w:r>
               <w:rPr>
@@ -1326,11 +1326,26 @@
             </w:r>
             <w:r>
               <w:rPr>
+                <w:rStyle w:val="Hyperlink"/>
+                <w:noProof/>
+                <w:rtl/>
+              </w:rPr>
+              <w:fldChar w:fldCharType="begin"/>
+            </w:r>
+            <w:r>
+              <w:rPr>
                 <w:noProof/>
                 <w:webHidden/>
                 <w:rtl/>
               </w:rPr>
-              <w:fldChar w:fldCharType="begin"/>
+              <w:instrText xml:space="preserve"> </w:instrText>
+            </w:r>
+            <w:r>
+              <w:rPr>
+                <w:noProof/>
+                <w:webHidden/>
+              </w:rPr>
+              <w:instrText>PAGEREF</w:instrText>
             </w:r>
             <w:r>
               <w:rPr>
@@ -1338,14 +1353,14 @@
                 <w:webHidden/>
                 <w:rtl/>
               </w:rPr>
-              <w:instrText xml:space="preserve"> </w:instrText>
+              <w:instrText xml:space="preserve"> _</w:instrText>
             </w:r>
             <w:r>
               <w:rPr>
                 <w:noProof/>
                 <w:webHidden/>
               </w:rPr>
-              <w:instrText>PAGEREF</w:instrText>
+              <w:instrText>Toc50015989 \h</w:instrText>
             </w:r>
             <w:r>
               <w:rPr>
@@ -1353,49 +1368,34 @@
                 <w:webHidden/>
                 <w:rtl/>
               </w:rPr>
-              <w:instrText xml:space="preserve"> _</w:instrText>
+              <w:instrText xml:space="preserve"> </w:instrText>
+            </w:r>
+            <w:r>
+              <w:rPr>
+                <w:rStyle w:val="Hyperlink"/>
+                <w:noProof/>
+                <w:rtl/>
+              </w:rPr>
+            </w:r>
+            <w:r>
+              <w:rPr>
+                <w:rStyle w:val="Hyperlink"/>
+                <w:noProof/>
+                <w:rtl/>
+              </w:rPr>
+              <w:fldChar w:fldCharType="separate"/>
             </w:r>
             <w:r>
               <w:rPr>
                 <w:noProof/>
                 <w:webHidden/>
               </w:rPr>
-              <w:instrText>Toc49770046 \h</w:instrText>
-            </w:r>
-            <w:r>
-              <w:rPr>
-                <w:noProof/>
-                <w:webHidden/>
-                <w:rtl/>
-              </w:rPr>
-              <w:instrText xml:space="preserve"> </w:instrText>
-            </w:r>
-            <w:r>
-              <w:rPr>
-                <w:noProof/>
-                <w:webHidden/>
-                <w:rtl/>
-              </w:rPr>
-            </w:r>
-            <w:r>
-              <w:rPr>
-                <w:noProof/>
-                <w:webHidden/>
-                <w:rtl/>
-              </w:rPr>
-              <w:fldChar w:fldCharType="separate"/>
-            </w:r>
-            <w:r>
-              <w:rPr>
-                <w:noProof/>
-                <w:webHidden/>
-              </w:rPr>
               <w:t>18</w:t>
             </w:r>
             <w:r>
               <w:rPr>
-                <w:noProof/>
-                <w:webHidden/>
+                <w:rStyle w:val="Hyperlink"/>
+                <w:noProof/>
                 <w:rtl/>
               </w:rPr>
               <w:fldChar w:fldCharType="end"/>
@@ -1404,7 +1404,110 @@
         </w:p>
         <w:p>
           <w:pPr>
-            <w:jc w:val="right"/>
+            <w:pStyle w:val="TOC1"/>
+            <w:rPr>
+              <w:noProof/>
+              <w:sz w:val="22"/>
+              <w:szCs w:val="22"/>
+              <w:rtl/>
+            </w:rPr>
+          </w:pPr>
+          <w:hyperlink w:anchor="_Toc50015990" w:history="1">
+            <w:r>
+              <w:rPr>
+                <w:rStyle w:val="Hyperlink"/>
+                <w:noProof/>
+              </w:rPr>
+              <w:t>References</w:t>
+            </w:r>
+            <w:r>
+              <w:rPr>
+                <w:noProof/>
+                <w:webHidden/>
+                <w:rtl/>
+              </w:rPr>
+              <w:tab/>
+            </w:r>
+            <w:r>
+              <w:rPr>
+                <w:rStyle w:val="Hyperlink"/>
+                <w:noProof/>
+                <w:rtl/>
+              </w:rPr>
+              <w:fldChar w:fldCharType="begin"/>
+            </w:r>
+            <w:r>
+              <w:rPr>
+                <w:noProof/>
+                <w:webHidden/>
+                <w:rtl/>
+              </w:rPr>
+              <w:instrText xml:space="preserve"> </w:instrText>
+            </w:r>
+            <w:r>
+              <w:rPr>
+                <w:noProof/>
+                <w:webHidden/>
+              </w:rPr>
+              <w:instrText>PAGEREF</w:instrText>
+            </w:r>
+            <w:r>
+              <w:rPr>
+                <w:noProof/>
+                <w:webHidden/>
+                <w:rtl/>
+              </w:rPr>
+              <w:instrText xml:space="preserve"> _</w:instrText>
+            </w:r>
+            <w:r>
+              <w:rPr>
+                <w:noProof/>
+                <w:webHidden/>
+              </w:rPr>
+              <w:instrText>Toc50015990 \h</w:instrText>
+            </w:r>
+            <w:r>
+              <w:rPr>
+                <w:noProof/>
+                <w:webHidden/>
+                <w:rtl/>
+              </w:rPr>
+              <w:instrText xml:space="preserve"> </w:instrText>
+            </w:r>
+            <w:r>
+              <w:rPr>
+                <w:rStyle w:val="Hyperlink"/>
+                <w:noProof/>
+                <w:rtl/>
+              </w:rPr>
+            </w:r>
+            <w:r>
+              <w:rPr>
+                <w:rStyle w:val="Hyperlink"/>
+                <w:noProof/>
+                <w:rtl/>
+              </w:rPr>
+              <w:fldChar w:fldCharType="separate"/>
+            </w:r>
+            <w:r>
+              <w:rPr>
+                <w:noProof/>
+                <w:webHidden/>
+              </w:rPr>
+              <w:t>19</w:t>
+            </w:r>
+            <w:r>
+              <w:rPr>
+                <w:rStyle w:val="Hyperlink"/>
+                <w:noProof/>
+                <w:rtl/>
+              </w:rPr>
+              <w:fldChar w:fldCharType="end"/>
+            </w:r>
+          </w:hyperlink>
+        </w:p>
+        <w:p>
+          <w:pPr>
             <w:rPr>
               <w:rFonts w:cstheme="minorHAnsi"/>
               <w:b/>
@@ -1430,7 +1533,6 @@
           <w:b/>
           <w:bCs/>
           <w:noProof/>
-          <w:rtl/>
         </w:rPr>
       </w:pPr>
       <w:r>
@@ -1451,7 +1553,7 @@
           <w:szCs w:val="36"/>
         </w:rPr>
       </w:pPr>
-      <w:bookmarkStart w:id="6" w:name="_Toc49770038"/>
+      <w:bookmarkStart w:id="6" w:name="_Toc50015981"/>
       <w:r>
         <w:rPr>
           <w:sz w:val="36"/>
@@ -1490,9 +1592,18 @@
           <w:szCs w:val="24"/>
           <w:shd w:val="clear" w:color="auto" w:fill="FFFFFF"/>
         </w:rPr>
-        <w:t xml:space="preserve">Valadarsky, A., </w:t>
-      </w:r>
-      <w:proofErr w:type="spellStart"/>
+        <w:t>Valadarsky, A., Schapira, M., Shahaf, D., &amp; Tamar, A. (2017, November). Learning to route</w:t>
+      </w:r>
+      <w:r>
+        <w:rPr>
+          <w:rFonts w:cstheme="minorHAnsi"/>
+          <w:color w:val="222222"/>
+          <w:sz w:val="24"/>
+          <w:szCs w:val="24"/>
+          <w:shd w:val="clear" w:color="auto" w:fill="FFFFFF"/>
+        </w:rPr>
+        <w:t>. In </w:t>
+      </w:r>
       <w:r>
         <w:rPr>
           <w:rFonts w:cstheme="minorHAnsi"/>
@@ -1503,67 +1614,6 @@
           <w:szCs w:val="24"/>
           <w:shd w:val="clear" w:color="auto" w:fill="FFFFFF"/>
         </w:rPr>
-        <w:t>Schapira</w:t>
-      </w:r>
-      <w:proofErr w:type="spellEnd"/>
-      <w:r>
-        <w:rPr>
-          <w:rFonts w:cstheme="minorHAnsi"/>
-          <w:i/>
-          <w:iCs/>
-          <w:color w:val="222222"/>
-          <w:sz w:val="24"/>
-          <w:szCs w:val="24"/>
-          <w:shd w:val="clear" w:color="auto" w:fill="FFFFFF"/>
-        </w:rPr>
-        <w:t xml:space="preserve">, M., </w:t>
-      </w:r>
-      <w:proofErr w:type="spellStart"/>
-      <w:r>
-        <w:rPr>
-          <w:rFonts w:cstheme="minorHAnsi"/>
-          <w:i/>
-          <w:iCs/>
-          <w:color w:val="222222"/>
-          <w:sz w:val="24"/>
-          <w:szCs w:val="24"/>
-          <w:shd w:val="clear" w:color="auto" w:fill="FFFFFF"/>
-        </w:rPr>
-        <w:t>Shahaf</w:t>
-      </w:r>
-      <w:proofErr w:type="spellEnd"/>
-      <w:r>
-        <w:rPr>
-          <w:rFonts w:cstheme="minorHAnsi"/>
-          <w:i/>
-          <w:iCs/>
-          <w:color w:val="222222"/>
-          <w:sz w:val="24"/>
-          <w:szCs w:val="24"/>
-          <w:shd w:val="clear" w:color="auto" w:fill="FFFFFF"/>
-        </w:rPr>
-        <w:t>, D., &amp; Tamar, A. (2017, November). Learning to route</w:t>
-      </w:r>
-      <w:r>
-        <w:rPr>
-          <w:rFonts w:cstheme="minorHAnsi"/>
-          <w:color w:val="222222"/>
-          <w:sz w:val="24"/>
-          <w:szCs w:val="24"/>
-          <w:shd w:val="clear" w:color="auto" w:fill="FFFFFF"/>
-        </w:rPr>
-        <w:t>. In </w:t>
-      </w:r>
-      <w:r>
-        <w:rPr>
-          <w:rFonts w:cstheme="minorHAnsi"/>
-          <w:i/>
-          <w:iCs/>
-          <w:color w:val="222222"/>
-          <w:sz w:val="24"/>
-          <w:szCs w:val="24"/>
-          <w:shd w:val="clear" w:color="auto" w:fill="FFFFFF"/>
-        </w:rPr>
         <w:t>Proceedings of the 16th ACM workshop on hot topics in networks</w:t>
       </w:r>
       <w:r>
@@ -1981,7 +2031,7 @@
           <w:szCs w:val="36"/>
         </w:rPr>
       </w:pPr>
-      <w:bookmarkStart w:id="7" w:name="_Toc49770039"/>
+      <w:bookmarkStart w:id="7" w:name="_Toc50015982"/>
       <w:r>
         <w:rPr>
           <w:sz w:val="36"/>
@@ -1990,7 +2040,6 @@
         <w:lastRenderedPageBreak/>
         <w:t xml:space="preserve">Definition of the </w:t>
       </w:r>
-      <w:bookmarkEnd w:id="7"/>
       <w:r>
         <w:rPr>
           <w:sz w:val="36"/>
@@ -1998,11 +2047,7 @@
         </w:rPr>
         <w:t>Problem</w:t>
       </w:r>
-    </w:p>
-    <w:p>
-      <w:pPr>
-        <w:pStyle w:val="Subtitle"/>
-      </w:pPr>
+      <w:bookmarkEnd w:id="7"/>
     </w:p>
     <w:p>
       <w:pPr>
@@ -2211,10 +2256,10 @@
             <v:path o:extrusionok="f" gradientshapeok="t" o:connecttype="rect"/>
             <o:lock v:ext="edit" aspectratio="t"/>
           </v:shapetype>
-          <v:shape id="_x0000_i1025" type="#_x0000_t75" style="width:18pt;height:15pt" o:ole="">
+          <v:shape id="_x0000_i1025" type="#_x0000_t75" style="width:18.1pt;height:15pt" o:ole="">
             <v:imagedata r:id="rId8" o:title=""/>
           </v:shape>
-          <o:OLEObject Type="Embed" ProgID="Equation.DSMT4" ShapeID="_x0000_i1025" DrawAspect="Content" ObjectID="_1660560893" r:id="rId9"/>
+          <o:OLEObject Type="Embed" ProgID="Equation.DSMT4" ShapeID="_x0000_i1025" DrawAspect="Content" ObjectID="_1660632650" r:id="rId9"/>
         </w:object>
       </w:r>
       <w:r>
@@ -2272,10 +2317,10 @@
           <w:position w:val="-6"/>
         </w:rPr>
         <w:object w:dxaOrig="139" w:dyaOrig="260" w14:anchorId="1BF6DDB4">
-          <v:shape id="_x0000_i1026" type="#_x0000_t75" style="width:6.95pt;height:13pt" o:ole="">
+          <v:shape id="_x0000_i1026" type="#_x0000_t75" style="width:7.05pt;height:12.8pt" o:ole="">
             <v:imagedata r:id="rId10" o:title=""/>
           </v:shape>
-          <o:OLEObject Type="Embed" ProgID="Equation.DSMT4" ShapeID="_x0000_i1026" DrawAspect="Content" ObjectID="_1660560894" r:id="rId11"/>
+          <o:OLEObject Type="Embed" ProgID="Equation.DSMT4" ShapeID="_x0000_i1026" DrawAspect="Content" ObjectID="_1660632651" r:id="rId11"/>
         </w:object>
       </w:r>
       <w:r>
@@ -2293,10 +2338,10 @@
           <w:position w:val="-10"/>
         </w:rPr>
         <w:object w:dxaOrig="200" w:dyaOrig="300" w14:anchorId="533D613B">
-          <v:shape id="_x0000_i1027" type="#_x0000_t75" style="width:10pt;height:15pt" o:ole="">
+          <v:shape id="_x0000_i1027" type="#_x0000_t75" style="width:10.15pt;height:15pt" o:ole="">
             <v:imagedata r:id="rId12" o:title=""/>
           </v:shape>
-          <o:OLEObject Type="Embed" ProgID="Equation.DSMT4" ShapeID="_x0000_i1027" DrawAspect="Content" ObjectID="_1660560895" r:id="rId13"/>
+          <o:OLEObject Type="Embed" ProgID="Equation.DSMT4" ShapeID="_x0000_i1027" DrawAspect="Content" ObjectID="_1660632652" r:id="rId13"/>
         </w:object>
       </w:r>
       <w:r>
@@ -2646,10 +2691,10 @@
           <w:shd w:val="clear" w:color="auto" w:fill="FFFFFF"/>
         </w:rPr>
         <w:object w:dxaOrig="5840" w:dyaOrig="700" w14:anchorId="56C13628">
-          <v:shape id="_x0000_i1028" type="#_x0000_t75" style="width:292pt;height:34.95pt" o:ole="">
+          <v:shape id="_x0000_i1028" type="#_x0000_t75" style="width:292pt;height:34.9pt" o:ole="">
             <v:imagedata r:id="rId14" o:title=""/>
           </v:shape>
-          <o:OLEObject Type="Embed" ProgID="Equation.DSMT4" ShapeID="_x0000_i1028" DrawAspect="Content" ObjectID="_1660560896" r:id="rId15"/>
+          <o:OLEObject Type="Embed" ProgID="Equation.DSMT4" ShapeID="_x0000_i1028" DrawAspect="Content" ObjectID="_1660632653" r:id="rId15"/>
         </w:object>
       </w:r>
     </w:p>
@@ -2797,10 +2842,10 @@
           <w:szCs w:val="24"/>
         </w:rPr>
         <w:object w:dxaOrig="1180" w:dyaOrig="400" w14:anchorId="6F33A910">
-          <v:shape id="_x0000_i1029" type="#_x0000_t75" style="width:59pt;height:20pt" o:ole="">
+          <v:shape id="_x0000_i1029" type="#_x0000_t75" style="width:59.2pt;height:19.9pt" o:ole="">
             <v:imagedata r:id="rId16" o:title=""/>
           </v:shape>
-          <o:OLEObject Type="Embed" ProgID="Equation.DSMT4" ShapeID="_x0000_i1029" DrawAspect="Content" ObjectID="_1660560897" r:id="rId17"/>
+          <o:OLEObject Type="Embed" ProgID="Equation.DSMT4" ShapeID="_x0000_i1029" DrawAspect="Content" ObjectID="_1660632654" r:id="rId17"/>
         </w:object>
       </w:r>
       <w:r>
@@ -2819,10 +2864,10 @@
           <w:szCs w:val="24"/>
         </w:rPr>
         <w:object w:dxaOrig="1140" w:dyaOrig="400" w14:anchorId="2EEB6AF2">
-          <v:shape id="_x0000_i1030" type="#_x0000_t75" style="width:57pt;height:20pt" o:ole="">
+          <v:shape id="_x0000_i1030" type="#_x0000_t75" style="width:57pt;height:19.9pt" o:ole="">
             <v:imagedata r:id="rId18" o:title=""/>
           </v:shape>
-          <o:OLEObject Type="Embed" ProgID="Equation.DSMT4" ShapeID="_x0000_i1030" DrawAspect="Content" ObjectID="_1660560898" r:id="rId19"/>
+          <o:OLEObject Type="Embed" ProgID="Equation.DSMT4" ShapeID="_x0000_i1030" DrawAspect="Content" ObjectID="_1660632655" r:id="rId19"/>
         </w:object>
       </w:r>
       <w:r>
@@ -2847,32 +2892,155 @@
     <w:p>
       <w:pPr>
         <w:rPr>
-          <w:rFonts w:asciiTheme="majorHAnsi" w:eastAsiaTheme="majorEastAsia" w:hAnsiTheme="majorHAnsi" w:cstheme="majorBidi"/>
-          <w:sz w:val="24"/>
-          <w:szCs w:val="24"/>
-        </w:rPr>
-      </w:pPr>
+          <w:rFonts w:cstheme="minorHAnsi"/>
+          <w:color w:val="222222"/>
+          <w:sz w:val="24"/>
+          <w:szCs w:val="24"/>
+          <w:shd w:val="clear" w:color="auto" w:fill="FFFFFF"/>
+        </w:rPr>
+      </w:pPr>
+      <w:r>
+        <w:rPr>
+          <w:rFonts w:cstheme="minorHAnsi"/>
+          <w:b/>
+          <w:bCs/>
+          <w:color w:val="222222"/>
+          <w:sz w:val="24"/>
+          <w:szCs w:val="24"/>
+          <w:u w:val="single"/>
+          <w:shd w:val="clear" w:color="auto" w:fill="FFFFFF"/>
+        </w:rPr>
+        <w:t xml:space="preserve">The </w:t>
+      </w:r>
+      <w:r>
+        <w:rPr>
+          <w:rFonts w:cstheme="minorHAnsi"/>
+          <w:b/>
+          <w:bCs/>
+          <w:color w:val="222222"/>
+          <w:sz w:val="24"/>
+          <w:szCs w:val="24"/>
+          <w:u w:val="single"/>
+          <w:shd w:val="clear" w:color="auto" w:fill="FFFFFF"/>
+        </w:rPr>
+        <w:t>Goal</w:t>
+      </w:r>
+      <w:r>
+        <w:rPr>
+          <w:rFonts w:cstheme="minorHAnsi"/>
+          <w:b/>
+          <w:bCs/>
+          <w:color w:val="222222"/>
+          <w:sz w:val="24"/>
+          <w:szCs w:val="24"/>
+          <w:u w:val="single"/>
+          <w:shd w:val="clear" w:color="auto" w:fill="FFFFFF"/>
+        </w:rPr>
+        <w:t>:</w:t>
+      </w:r>
+      <w:r>
+        <w:rPr>
+          <w:rFonts w:cstheme="minorHAnsi"/>
+          <w:b/>
+          <w:bCs/>
+          <w:color w:val="222222"/>
+          <w:sz w:val="24"/>
+          <w:szCs w:val="24"/>
+          <w:u w:val="single"/>
+          <w:shd w:val="clear" w:color="auto" w:fill="FFFFFF"/>
+        </w:rPr>
+        <w:t xml:space="preserve"> </w:t>
+      </w:r>
+      <w:r>
+        <w:rPr>
+          <w:rFonts w:cstheme="minorHAnsi"/>
+          <w:color w:val="222222"/>
+          <w:sz w:val="24"/>
+          <w:szCs w:val="24"/>
+          <w:shd w:val="clear" w:color="auto" w:fill="FFFFFF"/>
+        </w:rPr>
+        <w:t xml:space="preserve">finding routing scheme for the traffic demands with the objective of </w:t>
+      </w:r>
+      <w:r>
+        <w:rPr>
+          <w:rFonts w:cstheme="minorHAnsi"/>
+          <w:color w:val="222222"/>
+          <w:sz w:val="24"/>
+          <w:szCs w:val="24"/>
+          <w:shd w:val="clear" w:color="auto" w:fill="FFFFFF"/>
+        </w:rPr>
+        <w:t>minimization of maximum link utilization, or the minimax problem</w:t>
+      </w:r>
+      <w:r>
+        <w:rPr>
+          <w:rFonts w:cstheme="minorHAnsi"/>
+          <w:color w:val="222222"/>
+          <w:sz w:val="24"/>
+          <w:szCs w:val="24"/>
+          <w:shd w:val="clear" w:color="auto" w:fill="FFFFFF"/>
+        </w:rPr>
+        <w:t xml:space="preserve">, also </w:t>
+      </w:r>
+      <w:r>
+        <w:rPr>
+          <w:rFonts w:cstheme="minorHAnsi"/>
+          <w:color w:val="222222"/>
+          <w:sz w:val="24"/>
+          <w:szCs w:val="24"/>
+          <w:shd w:val="clear" w:color="auto" w:fill="FFFFFF"/>
+        </w:rPr>
+        <w:t>referred</w:t>
+      </w:r>
+      <w:r>
+        <w:rPr>
+          <w:rFonts w:cstheme="minorHAnsi"/>
+          <w:color w:val="222222"/>
+          <w:sz w:val="24"/>
+          <w:szCs w:val="24"/>
+          <w:shd w:val="clear" w:color="auto" w:fill="FFFFFF"/>
+        </w:rPr>
+        <w:t xml:space="preserve"> to as </w:t>
+      </w:r>
+      <w:r>
+        <w:rPr>
+          <w:rFonts w:cstheme="minorHAnsi"/>
+          <w:color w:val="222222"/>
+          <w:sz w:val="24"/>
+          <w:szCs w:val="24"/>
+          <w:shd w:val="clear" w:color="auto" w:fill="FFFFFF"/>
+        </w:rPr>
+        <w:t>load balancing flows in the network.</w:t>
+      </w:r>
     </w:p>
     <w:p>
       <w:pPr>
-        <w:pStyle w:val="Subtitle"/>
-        <w:rPr>
-          <w:color w:val="2F5496" w:themeColor="accent1" w:themeShade="BF"/>
-        </w:rPr>
-      </w:pPr>
-      <w:r>
-        <w:br w:type="page"/>
-      </w:r>
+        <w:rPr>
+          <w:rFonts w:asciiTheme="majorHAnsi" w:eastAsiaTheme="majorEastAsia" w:hAnsiTheme="majorHAnsi" w:cstheme="majorBidi"/>
+          <w:sz w:val="24"/>
+          <w:szCs w:val="24"/>
+        </w:rPr>
+      </w:pPr>
     </w:p>
     <w:p>
       <w:pPr>
+        <w:pStyle w:val="Subtitle"/>
+        <w:rPr>
+          <w:color w:val="2F5496" w:themeColor="accent1" w:themeShade="BF"/>
+        </w:rPr>
+      </w:pPr>
+      <w:r>
+        <w:br w:type="page"/>
+      </w:r>
+    </w:p>
+    <w:p>
+      <w:pPr>
         <w:pStyle w:val="Heading1"/>
         <w:rPr>
           <w:sz w:val="36"/>
           <w:szCs w:val="36"/>
         </w:rPr>
       </w:pPr>
-      <w:bookmarkStart w:id="8" w:name="_Toc49770040"/>
+      <w:bookmarkStart w:id="8" w:name="_Toc50015983"/>
       <w:r>
         <w:rPr>
           <w:sz w:val="36"/>
@@ -3032,10 +3200,10 @@
           <w:position w:val="-48"/>
         </w:rPr>
         <w:object w:dxaOrig="2260" w:dyaOrig="1500" w14:anchorId="6D43590D">
-          <v:shape id="_x0000_i1031" type="#_x0000_t75" style="width:113pt;height:74.85pt" o:ole="">
+          <v:shape id="_x0000_i1031" type="#_x0000_t75" style="width:113.1pt;height:74.65pt" o:ole="">
             <v:imagedata r:id="rId20" o:title=""/>
           </v:shape>
-          <o:OLEObject Type="Embed" ProgID="Equation.DSMT4" ShapeID="_x0000_i1031" DrawAspect="Content" ObjectID="_1660560899" r:id="rId21"/>
+          <o:OLEObject Type="Embed" ProgID="Equation.DSMT4" ShapeID="_x0000_i1031" DrawAspect="Content" ObjectID="_1660632656" r:id="rId21"/>
         </w:object>
       </w:r>
     </w:p>
@@ -3075,10 +3243,10 @@
           <w:position w:val="-250"/>
         </w:rPr>
         <w:object w:dxaOrig="7020" w:dyaOrig="5120" w14:anchorId="28F99418">
-          <v:shape id="_x0000_i1032" type="#_x0000_t75" style="width:351pt;height:256pt" o:ole="">
+          <v:shape id="_x0000_i1032" type="#_x0000_t75" style="width:351pt;height:256.25pt" o:ole="">
             <v:imagedata r:id="rId22" o:title=""/>
           </v:shape>
-          <o:OLEObject Type="Embed" ProgID="Equation.DSMT4" ShapeID="_x0000_i1032" DrawAspect="Content" ObjectID="_1660560900" r:id="rId23"/>
+          <o:OLEObject Type="Embed" ProgID="Equation.DSMT4" ShapeID="_x0000_i1032" DrawAspect="Content" ObjectID="_1660632657" r:id="rId23"/>
         </w:object>
       </w:r>
     </w:p>
@@ -3149,7 +3317,6 @@
         </w:rPr>
         <w:t>"</w:t>
       </w:r>
-      <w:proofErr w:type="spellStart"/>
       <w:r>
         <w:rPr>
           <w:rFonts w:cstheme="minorHAnsi"/>
@@ -3160,7 +3327,6 @@
         </w:rPr>
         <w:t>Gurobi</w:t>
       </w:r>
-      <w:proofErr w:type="spellEnd"/>
       <w:r>
         <w:rPr>
           <w:rFonts w:cstheme="minorHAnsi"/>
@@ -3189,29 +3355,27 @@
           <w:szCs w:val="24"/>
           <w:shd w:val="clear" w:color="auto" w:fill="FFFFFF"/>
         </w:rPr>
-        <w:t>, ("</w:t>
-      </w:r>
-      <w:proofErr w:type="spellStart"/>
-      <w:r>
-        <w:rPr>
-          <w:rFonts w:cstheme="minorHAnsi"/>
-          <w:color w:val="222222"/>
-          <w:sz w:val="24"/>
-          <w:szCs w:val="24"/>
-          <w:shd w:val="clear" w:color="auto" w:fill="FFFFFF"/>
-        </w:rPr>
-        <w:t>Gurobi</w:t>
-      </w:r>
-      <w:proofErr w:type="spellEnd"/>
-      <w:r>
-        <w:rPr>
-          <w:rFonts w:cstheme="minorHAnsi"/>
-          <w:color w:val="222222"/>
-          <w:sz w:val="24"/>
-          <w:szCs w:val="24"/>
-          <w:shd w:val="clear" w:color="auto" w:fill="FFFFFF"/>
-        </w:rPr>
-        <w:t>" had been used).</w:t>
+        <w:t>, ("Gurobi" had been used</w:t>
+      </w:r>
+      <w:r>
+        <w:rPr>
+          <w:rFonts w:cstheme="minorHAnsi"/>
+          <w:color w:val="222222"/>
+          <w:sz w:val="24"/>
+          <w:szCs w:val="24"/>
+          <w:shd w:val="clear" w:color="auto" w:fill="FFFFFF"/>
+        </w:rPr>
+        <w:t>, because it easy to set multiple objectives much easier to prevent the tool create unnecessary flows in loops</w:t>
+      </w:r>
+      <w:r>
+        <w:rPr>
+          <w:rFonts w:cstheme="minorHAnsi"/>
+          <w:color w:val="222222"/>
+          <w:sz w:val="24"/>
+          <w:szCs w:val="24"/>
+          <w:shd w:val="clear" w:color="auto" w:fill="FFFFFF"/>
+        </w:rPr>
+        <w:t>).</w:t>
       </w:r>
       <w:r>
         <w:rPr>
@@ -3258,10 +3422,10 @@
           <w:position w:val="-20"/>
         </w:rPr>
         <w:object w:dxaOrig="2020" w:dyaOrig="520" w14:anchorId="05289631">
-          <v:shape id="_x0000_i1033" type="#_x0000_t75" style="width:100.9pt;height:26pt" o:ole="">
+          <v:shape id="_x0000_i1033" type="#_x0000_t75" style="width:100.7pt;height:26.05pt" o:ole="">
             <v:imagedata r:id="rId24" o:title=""/>
           </v:shape>
-          <o:OLEObject Type="Embed" ProgID="Equation.DSMT4" ShapeID="_x0000_i1033" DrawAspect="Content" ObjectID="_1660560901" r:id="rId25"/>
+          <o:OLEObject Type="Embed" ProgID="Equation.DSMT4" ShapeID="_x0000_i1033" DrawAspect="Content" ObjectID="_1660632658" r:id="rId25"/>
         </w:object>
       </w:r>
       <w:r>
@@ -3279,10 +3443,10 @@
           <w:position w:val="-20"/>
         </w:rPr>
         <w:object w:dxaOrig="2040" w:dyaOrig="520" w14:anchorId="0116986B">
-          <v:shape id="_x0000_i1034" type="#_x0000_t75" style="width:102pt;height:26pt" o:ole="">
+          <v:shape id="_x0000_i1034" type="#_x0000_t75" style="width:102pt;height:26.05pt" o:ole="">
             <v:imagedata r:id="rId26" o:title=""/>
           </v:shape>
-          <o:OLEObject Type="Embed" ProgID="Equation.DSMT4" ShapeID="_x0000_i1034" DrawAspect="Content" ObjectID="_1660560902" r:id="rId27"/>
+          <o:OLEObject Type="Embed" ProgID="Equation.DSMT4" ShapeID="_x0000_i1034" DrawAspect="Content" ObjectID="_1660632659" r:id="rId27"/>
         </w:object>
       </w:r>
       <w:r>
@@ -3343,7 +3507,7 @@
           <w:szCs w:val="36"/>
         </w:rPr>
       </w:pPr>
-      <w:bookmarkStart w:id="9" w:name="_Toc49770041"/>
+      <w:bookmarkStart w:id="9" w:name="_Toc50015984"/>
       <w:r>
         <w:rPr>
           <w:sz w:val="36"/>
@@ -3366,6 +3530,7 @@
         </w:rPr>
         <w:t>Oblivious Routing</w:t>
       </w:r>
+      <w:bookmarkEnd w:id="9"/>
       <w:r>
         <w:rPr>
           <w:sz w:val="36"/>
@@ -3373,7 +3538,6 @@
         </w:rPr>
         <w:t xml:space="preserve"> </w:t>
       </w:r>
-      <w:bookmarkEnd w:id="9"/>
     </w:p>
     <w:p>
       <w:pPr>
@@ -3552,10 +3716,10 @@
           <w:position w:val="-10"/>
         </w:rPr>
         <w:object w:dxaOrig="240" w:dyaOrig="320" w14:anchorId="3F9D6137">
-          <v:shape id="_x0000_i1035" type="#_x0000_t75" style="width:12.1pt;height:16.05pt" o:ole="">
+          <v:shape id="_x0000_i1035" type="#_x0000_t75" style="width:11.95pt;height:15.9pt" o:ole="">
             <v:imagedata r:id="rId28" o:title=""/>
           </v:shape>
-          <o:OLEObject Type="Embed" ProgID="Equation.DSMT4" ShapeID="_x0000_i1035" DrawAspect="Content" ObjectID="_1660560903" r:id="rId29"/>
+          <o:OLEObject Type="Embed" ProgID="Equation.DSMT4" ShapeID="_x0000_i1035" DrawAspect="Content" ObjectID="_1660632660" r:id="rId29"/>
         </w:object>
       </w:r>
       <w:r>
@@ -3584,10 +3748,10 @@
           <w:position w:val="-50"/>
         </w:rPr>
         <w:object w:dxaOrig="7020" w:dyaOrig="1120" w14:anchorId="65FBCBB9">
-          <v:shape id="_x0000_i1036" type="#_x0000_t75" style="width:383.65pt;height:61.3pt" o:ole="">
+          <v:shape id="_x0000_i1036" type="#_x0000_t75" style="width:384pt;height:61.4pt" o:ole="">
             <v:imagedata r:id="rId30" o:title=""/>
           </v:shape>
-          <o:OLEObject Type="Embed" ProgID="Equation.DSMT4" ShapeID="_x0000_i1036" DrawAspect="Content" ObjectID="_1660560904" r:id="rId31"/>
+          <o:OLEObject Type="Embed" ProgID="Equation.DSMT4" ShapeID="_x0000_i1036" DrawAspect="Content" ObjectID="_1660632661" r:id="rId31"/>
         </w:object>
       </w:r>
     </w:p>
@@ -3606,10 +3770,10 @@
           <w:position w:val="-92"/>
         </w:rPr>
         <w:object w:dxaOrig="9680" w:dyaOrig="1960" w14:anchorId="6FB04EE9">
-          <v:shape id="_x0000_i1037" type="#_x0000_t75" style="width:488.35pt;height:98.4pt" o:ole="">
+          <v:shape id="_x0000_i1037" type="#_x0000_t75" style="width:488.35pt;height:98.5pt" o:ole="">
             <v:imagedata r:id="rId32" o:title=""/>
           </v:shape>
-          <o:OLEObject Type="Embed" ProgID="Equation.DSMT4" ShapeID="_x0000_i1037" DrawAspect="Content" ObjectID="_1660560905" r:id="rId33"/>
+          <o:OLEObject Type="Embed" ProgID="Equation.DSMT4" ShapeID="_x0000_i1037" DrawAspect="Content" ObjectID="_1660632662" r:id="rId33"/>
         </w:object>
       </w:r>
     </w:p>
@@ -3722,10 +3886,10 @@
           <w:position w:val="-46"/>
         </w:rPr>
         <w:object w:dxaOrig="2540" w:dyaOrig="1040" w14:anchorId="1535CABD">
-          <v:shape id="_x0000_i1038" type="#_x0000_t75" style="width:126.85pt;height:52.05pt" o:ole="">
+          <v:shape id="_x0000_i1038" type="#_x0000_t75" style="width:126.75pt;height:52.1pt" o:ole="">
             <v:imagedata r:id="rId34" o:title=""/>
           </v:shape>
-          <o:OLEObject Type="Embed" ProgID="Equation.DSMT4" ShapeID="_x0000_i1038" DrawAspect="Content" ObjectID="_1660560906" r:id="rId35"/>
+          <o:OLEObject Type="Embed" ProgID="Equation.DSMT4" ShapeID="_x0000_i1038" DrawAspect="Content" ObjectID="_1660632663" r:id="rId35"/>
         </w:object>
       </w:r>
     </w:p>
@@ -3745,10 +3909,10 @@
           <w:position w:val="-66"/>
         </w:rPr>
         <w:object w:dxaOrig="3379" w:dyaOrig="1640" w14:anchorId="3296A18F">
-          <v:shape id="_x0000_i1039" type="#_x0000_t75" style="width:168.95pt;height:82pt" o:ole="">
+          <v:shape id="_x0000_i1039" type="#_x0000_t75" style="width:168.8pt;height:82.15pt" o:ole="">
             <v:imagedata r:id="rId36" o:title=""/>
           </v:shape>
-          <o:OLEObject Type="Embed" ProgID="Equation.DSMT4" ShapeID="_x0000_i1039" DrawAspect="Content" ObjectID="_1660560907" r:id="rId37"/>
+          <o:OLEObject Type="Embed" ProgID="Equation.DSMT4" ShapeID="_x0000_i1039" DrawAspect="Content" ObjectID="_1660632664" r:id="rId37"/>
         </w:object>
       </w:r>
     </w:p>
@@ -3778,10 +3942,10 @@
           <w:position w:val="-14"/>
         </w:rPr>
         <w:object w:dxaOrig="2840" w:dyaOrig="400" w14:anchorId="78D2F76A">
-          <v:shape id="_x0000_i1040" type="#_x0000_t75" style="width:141.85pt;height:19.95pt" o:ole="">
+          <v:shape id="_x0000_i1040" type="#_x0000_t75" style="width:141.85pt;height:19.9pt" o:ole="">
             <v:imagedata r:id="rId38" o:title=""/>
           </v:shape>
-          <o:OLEObject Type="Embed" ProgID="Equation.DSMT4" ShapeID="_x0000_i1040" DrawAspect="Content" ObjectID="_1660560908" r:id="rId39"/>
+          <o:OLEObject Type="Embed" ProgID="Equation.DSMT4" ShapeID="_x0000_i1040" DrawAspect="Content" ObjectID="_1660632665" r:id="rId39"/>
         </w:object>
       </w:r>
     </w:p>
@@ -3801,10 +3965,10 @@
           <w:position w:val="-54"/>
         </w:rPr>
         <w:object w:dxaOrig="2360" w:dyaOrig="1160" w14:anchorId="26B589BA">
-          <v:shape id="_x0000_i1041" type="#_x0000_t75" style="width:118pt;height:58.1pt" o:ole="">
+          <v:shape id="_x0000_i1041" type="#_x0000_t75" style="width:118pt;height:58.3pt" o:ole="">
             <v:imagedata r:id="rId40" o:title=""/>
           </v:shape>
-          <o:OLEObject Type="Embed" ProgID="Equation.DSMT4" ShapeID="_x0000_i1041" DrawAspect="Content" ObjectID="_1660560909" r:id="rId41"/>
+          <o:OLEObject Type="Embed" ProgID="Equation.DSMT4" ShapeID="_x0000_i1041" DrawAspect="Content" ObjectID="_1660632666" r:id="rId41"/>
         </w:object>
       </w:r>
     </w:p>
@@ -3844,10 +4008,10 @@
           <w:szCs w:val="24"/>
         </w:rPr>
         <w:object w:dxaOrig="2020" w:dyaOrig="520" w14:anchorId="7CAF4573">
-          <v:shape id="_x0000_i1042" type="#_x0000_t75" style="width:100.9pt;height:26pt" o:ole="">
+          <v:shape id="_x0000_i1042" type="#_x0000_t75" style="width:100.7pt;height:26.05pt" o:ole="">
             <v:imagedata r:id="rId24" o:title=""/>
           </v:shape>
-          <o:OLEObject Type="Embed" ProgID="Equation.DSMT4" ShapeID="_x0000_i1042" DrawAspect="Content" ObjectID="_1660560910" r:id="rId42"/>
+          <o:OLEObject Type="Embed" ProgID="Equation.DSMT4" ShapeID="_x0000_i1042" DrawAspect="Content" ObjectID="_1660632667" r:id="rId42"/>
         </w:object>
       </w:r>
       <w:r>
@@ -3868,10 +4032,10 @@
           <w:szCs w:val="24"/>
         </w:rPr>
         <w:object w:dxaOrig="2020" w:dyaOrig="520" w14:anchorId="49790FC8">
-          <v:shape id="_x0000_i1043" type="#_x0000_t75" style="width:100.9pt;height:26pt" o:ole="">
+          <v:shape id="_x0000_i1043" type="#_x0000_t75" style="width:100.7pt;height:26.05pt" o:ole="">
             <v:imagedata r:id="rId43" o:title=""/>
           </v:shape>
-          <o:OLEObject Type="Embed" ProgID="Equation.DSMT4" ShapeID="_x0000_i1043" DrawAspect="Content" ObjectID="_1660560911" r:id="rId44"/>
+          <o:OLEObject Type="Embed" ProgID="Equation.DSMT4" ShapeID="_x0000_i1043" DrawAspect="Content" ObjectID="_1660632668" r:id="rId44"/>
         </w:object>
       </w:r>
       <w:r>
@@ -3902,10 +4066,10 @@
           <w:szCs w:val="24"/>
         </w:rPr>
         <w:object w:dxaOrig="600" w:dyaOrig="360" w14:anchorId="4AA096FF">
-          <v:shape id="_x0000_i1044" type="#_x0000_t75" style="width:29.95pt;height:18.2pt" o:ole="">
+          <v:shape id="_x0000_i1044" type="#_x0000_t75" style="width:30.05pt;height:18.1pt" o:ole="">
             <v:imagedata r:id="rId45" o:title=""/>
           </v:shape>
-          <o:OLEObject Type="Embed" ProgID="Equation.DSMT4" ShapeID="_x0000_i1044" DrawAspect="Content" ObjectID="_1660560912" r:id="rId46"/>
+          <o:OLEObject Type="Embed" ProgID="Equation.DSMT4" ShapeID="_x0000_i1044" DrawAspect="Content" ObjectID="_1660632669" r:id="rId46"/>
         </w:object>
       </w:r>
       <w:r>
@@ -3934,10 +4098,10 @@
           <w:szCs w:val="24"/>
         </w:rPr>
         <w:object w:dxaOrig="380" w:dyaOrig="320" w14:anchorId="1011A2B7">
-          <v:shape id="_x0000_i1045" type="#_x0000_t75" style="width:18.9pt;height:16.05pt" o:ole="">
+          <v:shape id="_x0000_i1045" type="#_x0000_t75" style="width:19pt;height:15.9pt" o:ole="">
             <v:imagedata r:id="rId47" o:title=""/>
           </v:shape>
-          <o:OLEObject Type="Embed" ProgID="Equation.DSMT4" ShapeID="_x0000_i1045" DrawAspect="Content" ObjectID="_1660560913" r:id="rId48"/>
+          <o:OLEObject Type="Embed" ProgID="Equation.DSMT4" ShapeID="_x0000_i1045" DrawAspect="Content" ObjectID="_1660632670" r:id="rId48"/>
         </w:object>
       </w:r>
       <w:r>
@@ -3956,10 +4120,10 @@
           <w:szCs w:val="24"/>
         </w:rPr>
         <w:object w:dxaOrig="1640" w:dyaOrig="540" w14:anchorId="6D802D1B">
-          <v:shape id="_x0000_i1046" type="#_x0000_t75" style="width:82pt;height:27.1pt" o:ole="">
+          <v:shape id="_x0000_i1046" type="#_x0000_t75" style="width:82.15pt;height:26.95pt" o:ole="">
             <v:imagedata r:id="rId49" o:title=""/>
           </v:shape>
-          <o:OLEObject Type="Embed" ProgID="Equation.DSMT4" ShapeID="_x0000_i1046" DrawAspect="Content" ObjectID="_1660560914" r:id="rId50"/>
+          <o:OLEObject Type="Embed" ProgID="Equation.DSMT4" ShapeID="_x0000_i1046" DrawAspect="Content" ObjectID="_1660632671" r:id="rId50"/>
         </w:object>
       </w:r>
       <w:r>
@@ -3978,10 +4142,10 @@
           <w:szCs w:val="24"/>
         </w:rPr>
         <w:object w:dxaOrig="800" w:dyaOrig="400" w14:anchorId="3E567E3A">
-          <v:shape id="_x0000_i1047" type="#_x0000_t75" style="width:39.9pt;height:19.95pt" o:ole="">
+          <v:shape id="_x0000_i1047" type="#_x0000_t75" style="width:39.75pt;height:19.9pt" o:ole="">
             <v:imagedata r:id="rId51" o:title=""/>
           </v:shape>
-          <o:OLEObject Type="Embed" ProgID="Equation.DSMT4" ShapeID="_x0000_i1047" DrawAspect="Content" ObjectID="_1660560915" r:id="rId52"/>
+          <o:OLEObject Type="Embed" ProgID="Equation.DSMT4" ShapeID="_x0000_i1047" DrawAspect="Content" ObjectID="_1660632672" r:id="rId52"/>
         </w:object>
       </w:r>
       <w:r>
@@ -4000,10 +4164,10 @@
           <w:szCs w:val="24"/>
         </w:rPr>
         <w:object w:dxaOrig="139" w:dyaOrig="260" w14:anchorId="243CC366">
-          <v:shape id="_x0000_i1048" type="#_x0000_t75" style="width:6.75pt;height:12.85pt" o:ole="">
+          <v:shape id="_x0000_i1048" type="#_x0000_t75" style="width:6.65pt;height:12.8pt" o:ole="">
             <v:imagedata r:id="rId53" o:title=""/>
           </v:shape>
-          <o:OLEObject Type="Embed" ProgID="Equation.DSMT4" ShapeID="_x0000_i1048" DrawAspect="Content" ObjectID="_1660560916" r:id="rId54"/>
+          <o:OLEObject Type="Embed" ProgID="Equation.DSMT4" ShapeID="_x0000_i1048" DrawAspect="Content" ObjectID="_1660632673" r:id="rId54"/>
         </w:object>
       </w:r>
       <w:r>
@@ -4022,10 +4186,10 @@
           <w:szCs w:val="24"/>
         </w:rPr>
         <w:object w:dxaOrig="200" w:dyaOrig="300" w14:anchorId="68F4F08B">
-          <v:shape id="_x0000_i1049" type="#_x0000_t75" style="width:10pt;height:14.95pt" o:ole="">
+          <v:shape id="_x0000_i1049" type="#_x0000_t75" style="width:10.15pt;height:15pt" o:ole="">
             <v:imagedata r:id="rId55" o:title=""/>
           </v:shape>
-          <o:OLEObject Type="Embed" ProgID="Equation.DSMT4" ShapeID="_x0000_i1049" DrawAspect="Content" ObjectID="_1660560917" r:id="rId56"/>
+          <o:OLEObject Type="Embed" ProgID="Equation.DSMT4" ShapeID="_x0000_i1049" DrawAspect="Content" ObjectID="_1660632674" r:id="rId56"/>
         </w:object>
       </w:r>
       <w:r>
@@ -4044,10 +4208,10 @@
           <w:szCs w:val="24"/>
         </w:rPr>
         <w:object w:dxaOrig="600" w:dyaOrig="360" w14:anchorId="6EE48B5B">
-          <v:shape id="_x0000_i1050" type="#_x0000_t75" style="width:29.95pt;height:18.2pt" o:ole="">
+          <v:shape id="_x0000_i1050" type="#_x0000_t75" style="width:30.05pt;height:18.1pt" o:ole="">
             <v:imagedata r:id="rId45" o:title=""/>
           </v:shape>
-          <o:OLEObject Type="Embed" ProgID="Equation.DSMT4" ShapeID="_x0000_i1050" DrawAspect="Content" ObjectID="_1660560918" r:id="rId57"/>
+          <o:OLEObject Type="Embed" ProgID="Equation.DSMT4" ShapeID="_x0000_i1050" DrawAspect="Content" ObjectID="_1660632675" r:id="rId57"/>
         </w:object>
       </w:r>
       <w:r>
@@ -4062,16 +4226,32 @@
     <w:p>
       <w:pPr>
         <w:pStyle w:val="Heading1"/>
-      </w:pPr>
-      <w:bookmarkStart w:id="10" w:name="_Toc49770042"/>
-      <w:r>
+        <w:rPr>
+          <w:sz w:val="36"/>
+          <w:szCs w:val="36"/>
+        </w:rPr>
+      </w:pPr>
+      <w:bookmarkStart w:id="10" w:name="_Toc50015985"/>
+      <w:r>
+        <w:rPr>
+          <w:sz w:val="36"/>
+          <w:szCs w:val="36"/>
+        </w:rPr>
         <w:lastRenderedPageBreak/>
         <w:t xml:space="preserve">Restoring the </w:t>
       </w:r>
       <w:r>
+        <w:rPr>
+          <w:sz w:val="36"/>
+          <w:szCs w:val="36"/>
+        </w:rPr>
         <w:t xml:space="preserve">Baseline </w:t>
       </w:r>
       <w:r>
+        <w:rPr>
+          <w:sz w:val="36"/>
+          <w:szCs w:val="36"/>
+        </w:rPr>
         <w:t>Results</w:t>
       </w:r>
       <w:bookmarkEnd w:id="10"/>
@@ -4083,293 +4263,327 @@
           <w:szCs w:val="24"/>
         </w:rPr>
       </w:pPr>
+      <w:r>
+        <w:rPr>
+          <w:sz w:val="24"/>
+          <w:szCs w:val="24"/>
+        </w:rPr>
+        <w:t>Before restoring the results of the reinforcement learning agent all the baselines should be restored.</w:t>
+      </w:r>
+      <w:r>
+        <w:rPr>
+          <w:sz w:val="24"/>
+          <w:szCs w:val="24"/>
+        </w:rPr>
+        <w:br/>
+      </w:r>
+      <w:r>
+        <w:rPr>
+          <w:sz w:val="24"/>
+          <w:szCs w:val="24"/>
+        </w:rPr>
+        <w:t xml:space="preserve">Because the agent is taking a decision by observing the traffic history the writers created a similar reference baseline that also use traffic history, by observing the last </w:t>
+      </w:r>
+      <w:r>
+        <w:rPr>
+          <w:position w:val="-4"/>
+        </w:rPr>
+        <w:object w:dxaOrig="260" w:dyaOrig="260" w14:anchorId="11BB9CC6">
+          <v:shape id="_x0000_i1051" type="#_x0000_t75" style="width:12.8pt;height:12.8pt" o:ole="">
+            <v:imagedata r:id="rId58" o:title=""/>
+          </v:shape>
+          <o:OLEObject Type="Embed" ProgID="Equation.DSMT4" ShapeID="_x0000_i1051" DrawAspect="Content" ObjectID="_1660632676" r:id="rId59"/>
+        </w:object>
+      </w:r>
+      <w:r>
+        <w:rPr>
+          <w:sz w:val="24"/>
+          <w:szCs w:val="24"/>
+        </w:rPr>
+        <w:t xml:space="preserve">matrices and calculate </w:t>
+      </w:r>
+      <w:r>
+        <w:rPr>
+          <w:sz w:val="24"/>
+          <w:szCs w:val="24"/>
+        </w:rPr>
+        <w:t>an</w:t>
+      </w:r>
+      <w:r>
+        <w:rPr>
+          <w:sz w:val="24"/>
+          <w:szCs w:val="24"/>
+        </w:rPr>
+        <w:t xml:space="preserve"> average traffic matrix and route the next new traffic matrix by the optimal routing scheme of the average one</w:t>
+      </w:r>
+      <w:r>
+        <w:rPr>
+          <w:sz w:val="24"/>
+          <w:szCs w:val="24"/>
+        </w:rPr>
+        <w:t xml:space="preserve"> (create the routing scheme in advance, before new traffic arrives)</w:t>
+      </w:r>
+      <w:r>
+        <w:rPr>
+          <w:sz w:val="24"/>
+          <w:szCs w:val="24"/>
+        </w:rPr>
+        <w:t>.</w:t>
+      </w:r>
+      <w:r>
+        <w:rPr>
+          <w:sz w:val="24"/>
+          <w:szCs w:val="24"/>
+        </w:rPr>
+        <w:br/>
+      </w:r>
+      <w:r>
+        <w:rPr>
+          <w:sz w:val="24"/>
+          <w:szCs w:val="24"/>
+        </w:rPr>
+        <w:t>One of the</w:t>
+      </w:r>
+      <w:r>
+        <w:rPr>
+          <w:sz w:val="24"/>
+          <w:szCs w:val="24"/>
+        </w:rPr>
+        <w:t xml:space="preserve"> </w:t>
+      </w:r>
+      <w:r>
+        <w:rPr>
+          <w:sz w:val="24"/>
+          <w:szCs w:val="24"/>
+        </w:rPr>
+        <w:t xml:space="preserve">critic </w:t>
+      </w:r>
+      <w:r>
+        <w:rPr>
+          <w:sz w:val="24"/>
+          <w:szCs w:val="24"/>
+        </w:rPr>
+        <w:t>challenge</w:t>
+      </w:r>
+      <w:r>
+        <w:rPr>
+          <w:sz w:val="24"/>
+          <w:szCs w:val="24"/>
+        </w:rPr>
+        <w:t>s</w:t>
+      </w:r>
+      <w:r>
+        <w:rPr>
+          <w:sz w:val="24"/>
+          <w:szCs w:val="24"/>
+        </w:rPr>
+        <w:t xml:space="preserve"> need</w:t>
+      </w:r>
+      <w:r>
+        <w:rPr>
+          <w:sz w:val="24"/>
+          <w:szCs w:val="24"/>
+        </w:rPr>
+        <w:t>ed</w:t>
+      </w:r>
+      <w:r>
+        <w:rPr>
+          <w:sz w:val="24"/>
+          <w:szCs w:val="24"/>
+        </w:rPr>
+        <w:t xml:space="preserve"> to</w:t>
+      </w:r>
+      <w:r>
+        <w:rPr>
+          <w:sz w:val="24"/>
+          <w:szCs w:val="24"/>
+        </w:rPr>
+        <w:t xml:space="preserve"> be</w:t>
+      </w:r>
+      <w:r>
+        <w:rPr>
+          <w:sz w:val="24"/>
+          <w:szCs w:val="24"/>
+        </w:rPr>
+        <w:t xml:space="preserve"> consider</w:t>
+      </w:r>
+      <w:r>
+        <w:rPr>
+          <w:sz w:val="24"/>
+          <w:szCs w:val="24"/>
+        </w:rPr>
+        <w:t>ed</w:t>
+      </w:r>
+      <w:r>
+        <w:rPr>
+          <w:sz w:val="24"/>
+          <w:szCs w:val="24"/>
+        </w:rPr>
+        <w:t xml:space="preserve"> is that</w:t>
+      </w:r>
+      <w:r>
+        <w:rPr>
+          <w:sz w:val="24"/>
+          <w:szCs w:val="24"/>
+        </w:rPr>
+        <w:t xml:space="preserve"> </w:t>
+      </w:r>
+      <w:r>
+        <w:rPr>
+          <w:sz w:val="24"/>
+          <w:szCs w:val="24"/>
+        </w:rPr>
+        <w:t>it can be happens</w:t>
+      </w:r>
+      <w:r>
+        <w:rPr>
+          <w:sz w:val="24"/>
+          <w:szCs w:val="24"/>
+        </w:rPr>
+        <w:t xml:space="preserve"> that a flow exist</w:t>
+      </w:r>
+      <w:r>
+        <w:rPr>
+          <w:sz w:val="24"/>
+          <w:szCs w:val="24"/>
+        </w:rPr>
+        <w:t>s</w:t>
+      </w:r>
+      <w:r>
+        <w:rPr>
+          <w:sz w:val="24"/>
+          <w:szCs w:val="24"/>
+        </w:rPr>
+        <w:t xml:space="preserve"> in the </w:t>
+      </w:r>
+      <w:r>
+        <w:rPr>
+          <w:sz w:val="24"/>
+          <w:szCs w:val="24"/>
+        </w:rPr>
+        <w:t xml:space="preserve">current routed </w:t>
+      </w:r>
+      <w:r>
+        <w:rPr>
+          <w:sz w:val="24"/>
+          <w:szCs w:val="24"/>
+        </w:rPr>
+        <w:t>new matrix but not in the average one</w:t>
+      </w:r>
+      <w:r>
+        <w:rPr>
+          <w:sz w:val="24"/>
+          <w:szCs w:val="24"/>
+        </w:rPr>
+        <w:t xml:space="preserve"> (based on history</w:t>
+      </w:r>
+      <w:r>
+        <w:rPr>
+          <w:sz w:val="24"/>
+          <w:szCs w:val="24"/>
+        </w:rPr>
+        <w:t>, this is more common in low matrix sparsity</w:t>
+      </w:r>
+      <w:r>
+        <w:rPr>
+          <w:sz w:val="24"/>
+          <w:szCs w:val="24"/>
+        </w:rPr>
+        <w:t>)</w:t>
+      </w:r>
+      <w:r>
+        <w:rPr>
+          <w:sz w:val="24"/>
+          <w:szCs w:val="24"/>
+        </w:rPr>
+        <w:t xml:space="preserve">, </w:t>
+      </w:r>
+      <w:r>
+        <w:rPr>
+          <w:sz w:val="24"/>
+          <w:szCs w:val="24"/>
+        </w:rPr>
+        <w:t>the solution is to</w:t>
+      </w:r>
+      <w:r>
+        <w:rPr>
+          <w:sz w:val="24"/>
+          <w:szCs w:val="24"/>
+        </w:rPr>
+        <w:t xml:space="preserve"> use an ECMP policy with equal weights, so those </w:t>
+      </w:r>
+      <w:r>
+        <w:rPr>
+          <w:sz w:val="24"/>
+          <w:szCs w:val="24"/>
+        </w:rPr>
+        <w:t xml:space="preserve">first appear </w:t>
+      </w:r>
+      <w:r>
+        <w:rPr>
+          <w:sz w:val="24"/>
+          <w:szCs w:val="24"/>
+        </w:rPr>
+        <w:t>flows are equally divided between all shortest paths between the source and destination.</w:t>
+      </w:r>
+      <w:r>
+        <w:rPr>
+          <w:sz w:val="24"/>
+          <w:szCs w:val="24"/>
+        </w:rPr>
+        <w:br/>
+        <w:t>T</w:t>
+      </w:r>
+      <w:r>
+        <w:rPr>
+          <w:sz w:val="24"/>
+          <w:szCs w:val="24"/>
+        </w:rPr>
+        <w:t xml:space="preserve">he result are </w:t>
+      </w:r>
+      <w:r>
+        <w:rPr>
+          <w:sz w:val="24"/>
+          <w:szCs w:val="24"/>
+        </w:rPr>
+        <w:t>normalized</w:t>
+      </w:r>
+      <w:r>
+        <w:rPr>
+          <w:sz w:val="24"/>
+          <w:szCs w:val="24"/>
+        </w:rPr>
+        <w:t xml:space="preserve"> with </w:t>
+      </w:r>
+      <w:r>
+        <w:rPr>
+          <w:sz w:val="24"/>
+          <w:szCs w:val="24"/>
+        </w:rPr>
+        <w:t xml:space="preserve">the most congested link utilization </w:t>
+      </w:r>
+      <w:r>
+        <w:rPr>
+          <w:sz w:val="24"/>
+          <w:szCs w:val="24"/>
+        </w:rPr>
+        <w:t>when</w:t>
+      </w:r>
+      <w:r>
+        <w:rPr>
+          <w:sz w:val="24"/>
+          <w:szCs w:val="24"/>
+        </w:rPr>
+        <w:t xml:space="preserve"> applying the optimal routing scheme.</w:t>
+      </w:r>
     </w:p>
     <w:p>
       <w:pPr>
         <w:rPr>
-          <w:sz w:val="24"/>
-          <w:szCs w:val="24"/>
-        </w:rPr>
-      </w:pPr>
-      <w:r>
-        <w:rPr>
-          <w:sz w:val="24"/>
-          <w:szCs w:val="24"/>
-        </w:rPr>
-        <w:t>Before restoring the results of the reinforcement learning agent all the baselines should be restored.</w:t>
-      </w:r>
-      <w:r>
-        <w:rPr>
-          <w:sz w:val="24"/>
-          <w:szCs w:val="24"/>
-        </w:rPr>
-        <w:br/>
-      </w:r>
-      <w:r>
-        <w:rPr>
-          <w:sz w:val="24"/>
-          <w:szCs w:val="24"/>
-        </w:rPr>
-        <w:t xml:space="preserve">Because the agent is taking a decision by observing the traffic history the writers created a similar reference baseline that also use traffic history, by observing the last </w:t>
-      </w:r>
-      <w:r>
-        <w:rPr>
-          <w:position w:val="-4"/>
-        </w:rPr>
-        <w:object w:dxaOrig="260" w:dyaOrig="260" w14:anchorId="11BB9CC6">
-          <v:shape id="_x0000_i1051" type="#_x0000_t75" style="width:12.85pt;height:12.85pt" o:ole="">
-            <v:imagedata r:id="rId58" o:title=""/>
-          </v:shape>
-          <o:OLEObject Type="Embed" ProgID="Equation.DSMT4" ShapeID="_x0000_i1051" DrawAspect="Content" ObjectID="_1660560919" r:id="rId59"/>
-        </w:object>
-      </w:r>
-      <w:r>
-        <w:rPr>
-          <w:sz w:val="24"/>
-          <w:szCs w:val="24"/>
-        </w:rPr>
-        <w:t>matrices and calculate the average traffic matrix and route the next new traffic matrix by the optimal routing scheme of the average one.</w:t>
-      </w:r>
-      <w:r>
-        <w:rPr>
-          <w:sz w:val="24"/>
-          <w:szCs w:val="24"/>
-        </w:rPr>
-        <w:br/>
-      </w:r>
-      <w:r>
-        <w:rPr>
-          <w:sz w:val="24"/>
-          <w:szCs w:val="24"/>
-        </w:rPr>
-        <w:t>One of the</w:t>
-      </w:r>
-      <w:r>
-        <w:rPr>
-          <w:sz w:val="24"/>
-          <w:szCs w:val="24"/>
-        </w:rPr>
-        <w:t xml:space="preserve"> </w:t>
-      </w:r>
-      <w:r>
-        <w:rPr>
-          <w:sz w:val="24"/>
-          <w:szCs w:val="24"/>
-        </w:rPr>
-        <w:t xml:space="preserve">critic </w:t>
-      </w:r>
-      <w:r>
-        <w:rPr>
-          <w:sz w:val="24"/>
-          <w:szCs w:val="24"/>
-        </w:rPr>
-        <w:t>challenge</w:t>
-      </w:r>
-      <w:r>
-        <w:rPr>
-          <w:sz w:val="24"/>
-          <w:szCs w:val="24"/>
-        </w:rPr>
-        <w:t>s</w:t>
-      </w:r>
-      <w:r>
-        <w:rPr>
-          <w:sz w:val="24"/>
-          <w:szCs w:val="24"/>
-        </w:rPr>
-        <w:t xml:space="preserve"> need</w:t>
-      </w:r>
-      <w:r>
-        <w:rPr>
-          <w:sz w:val="24"/>
-          <w:szCs w:val="24"/>
-        </w:rPr>
-        <w:t>ed</w:t>
-      </w:r>
-      <w:r>
-        <w:rPr>
-          <w:sz w:val="24"/>
-          <w:szCs w:val="24"/>
-        </w:rPr>
-        <w:t xml:space="preserve"> to</w:t>
-      </w:r>
-      <w:r>
-        <w:rPr>
-          <w:sz w:val="24"/>
-          <w:szCs w:val="24"/>
-        </w:rPr>
-        <w:t xml:space="preserve"> be</w:t>
-      </w:r>
-      <w:r>
-        <w:rPr>
-          <w:sz w:val="24"/>
-          <w:szCs w:val="24"/>
-        </w:rPr>
-        <w:t xml:space="preserve"> consider</w:t>
-      </w:r>
-      <w:r>
-        <w:rPr>
-          <w:sz w:val="24"/>
-          <w:szCs w:val="24"/>
-        </w:rPr>
-        <w:t>ed</w:t>
-      </w:r>
-      <w:r>
-        <w:rPr>
-          <w:sz w:val="24"/>
-          <w:szCs w:val="24"/>
-        </w:rPr>
-        <w:t xml:space="preserve"> is that</w:t>
-      </w:r>
-      <w:r>
-        <w:rPr>
-          <w:sz w:val="24"/>
-          <w:szCs w:val="24"/>
-        </w:rPr>
-        <w:t xml:space="preserve"> </w:t>
-      </w:r>
-      <w:r>
-        <w:rPr>
-          <w:sz w:val="24"/>
-          <w:szCs w:val="24"/>
-        </w:rPr>
-        <w:t>it can be happens</w:t>
-      </w:r>
-      <w:r>
-        <w:rPr>
-          <w:sz w:val="24"/>
-          <w:szCs w:val="24"/>
-        </w:rPr>
-        <w:t xml:space="preserve"> that a flow exist</w:t>
-      </w:r>
-      <w:r>
-        <w:rPr>
-          <w:sz w:val="24"/>
-          <w:szCs w:val="24"/>
-        </w:rPr>
-        <w:t>s</w:t>
-      </w:r>
-      <w:r>
-        <w:rPr>
-          <w:sz w:val="24"/>
-          <w:szCs w:val="24"/>
-        </w:rPr>
-        <w:t xml:space="preserve"> in the </w:t>
-      </w:r>
-      <w:r>
-        <w:rPr>
-          <w:sz w:val="24"/>
-          <w:szCs w:val="24"/>
-        </w:rPr>
-        <w:t xml:space="preserve">current routed </w:t>
-      </w:r>
-      <w:r>
-        <w:rPr>
-          <w:sz w:val="24"/>
-          <w:szCs w:val="24"/>
-        </w:rPr>
-        <w:t>new matrix but not in the average one</w:t>
-      </w:r>
-      <w:r>
-        <w:rPr>
-          <w:sz w:val="24"/>
-          <w:szCs w:val="24"/>
-        </w:rPr>
-        <w:t xml:space="preserve"> (based on history)</w:t>
-      </w:r>
-      <w:r>
-        <w:rPr>
-          <w:sz w:val="24"/>
-          <w:szCs w:val="24"/>
-        </w:rPr>
-        <w:t xml:space="preserve">, </w:t>
-      </w:r>
-      <w:r>
-        <w:rPr>
-          <w:sz w:val="24"/>
-          <w:szCs w:val="24"/>
-        </w:rPr>
-        <w:t>the solution is to</w:t>
-      </w:r>
-      <w:r>
-        <w:rPr>
-          <w:sz w:val="24"/>
-          <w:szCs w:val="24"/>
-        </w:rPr>
-        <w:t xml:space="preserve"> use an ECMP policy with equal weights, so those </w:t>
-      </w:r>
-      <w:r>
-        <w:rPr>
-          <w:sz w:val="24"/>
-          <w:szCs w:val="24"/>
-        </w:rPr>
-        <w:t xml:space="preserve">first appear </w:t>
-      </w:r>
-      <w:r>
-        <w:rPr>
-          <w:sz w:val="24"/>
-          <w:szCs w:val="24"/>
-        </w:rPr>
-        <w:t>flows are equally divided between all shortest paths between the source and destination.</w:t>
-      </w:r>
-      <w:r>
-        <w:rPr>
-          <w:sz w:val="24"/>
-          <w:szCs w:val="24"/>
-        </w:rPr>
-        <w:br/>
-        <w:t>T</w:t>
-      </w:r>
-      <w:r>
-        <w:rPr>
-          <w:sz w:val="24"/>
-          <w:szCs w:val="24"/>
-        </w:rPr>
-        <w:t xml:space="preserve">he result are </w:t>
-      </w:r>
-      <w:r>
-        <w:rPr>
-          <w:sz w:val="24"/>
-          <w:szCs w:val="24"/>
-        </w:rPr>
-        <w:t>normalized</w:t>
-      </w:r>
-      <w:r>
-        <w:rPr>
-          <w:sz w:val="24"/>
-          <w:szCs w:val="24"/>
-        </w:rPr>
-        <w:t xml:space="preserve"> with </w:t>
-      </w:r>
-      <w:r>
-        <w:rPr>
-          <w:sz w:val="24"/>
-          <w:szCs w:val="24"/>
-        </w:rPr>
-        <w:t xml:space="preserve">the most congested link utilization </w:t>
-      </w:r>
-      <w:r>
-        <w:rPr>
-          <w:sz w:val="24"/>
-          <w:szCs w:val="24"/>
-        </w:rPr>
-        <w:t>when</w:t>
-      </w:r>
-      <w:r>
-        <w:rPr>
-          <w:sz w:val="24"/>
-          <w:szCs w:val="24"/>
-        </w:rPr>
-        <w:t xml:space="preserve"> applying the optimal routing scheme.</w:t>
-      </w:r>
-    </w:p>
-    <w:p>
-      <w:pPr>
-        <w:rPr>
           <w:rStyle w:val="Heading1Char"/>
         </w:rPr>
       </w:pPr>
-      <w:bookmarkStart w:id="11" w:name="_Toc49770043"/>
+      <w:bookmarkStart w:id="11" w:name="_Toc50015986"/>
       <w:r>
         <w:rPr>
           <w:rStyle w:val="Heading1Char"/>
@@ -4460,7 +4674,14 @@
           <w:sz w:val="24"/>
           <w:szCs w:val="24"/>
         </w:rPr>
-        <w:t xml:space="preserve"> been used in order to get the results.</w:t>
+        <w:t xml:space="preserve"> been used in order to get the results</w:t>
+      </w:r>
+      <w:r>
+        <w:rPr>
+          <w:sz w:val="24"/>
+          <w:szCs w:val="24"/>
+        </w:rPr>
+        <w:t>, for example, for K=5 matrices 1,2,3,4,5 are used for calculate an average matrix then finding the optimal routing scheme for it and apply it on matrix 6.</w:t>
       </w:r>
     </w:p>
     <w:p>
@@ -4475,7 +4696,28 @@
           <w:sz w:val="24"/>
           <w:szCs w:val="24"/>
         </w:rPr>
-        <w:t>(The dashed lines are approximations of the results from the paper).</w:t>
+        <w:t>(The dashed lines are approximations of the results from the paper</w:t>
+      </w:r>
+      <w:r>
+        <w:rPr>
+          <w:sz w:val="24"/>
+          <w:szCs w:val="24"/>
+        </w:rPr>
+        <w:t xml:space="preserve">, the vertical green lines are the standard </w:t>
+      </w:r>
+      <w:r>
+        <w:rPr>
+          <w:sz w:val="24"/>
+          <w:szCs w:val="24"/>
+        </w:rPr>
+        <w:t>deviation</w:t>
+      </w:r>
+      <w:r>
+        <w:rPr>
+          <w:sz w:val="24"/>
+          <w:szCs w:val="24"/>
+        </w:rPr>
+        <w:t>).</w:t>
       </w:r>
     </w:p>
     <w:p>
@@ -4878,9 +5120,17 @@
     <w:p>
       <w:pPr>
         <w:pStyle w:val="Heading1"/>
-      </w:pPr>
-      <w:bookmarkStart w:id="12" w:name="_Toc49770044"/>
-      <w:r>
+        <w:rPr>
+          <w:sz w:val="36"/>
+          <w:szCs w:val="36"/>
+        </w:rPr>
+      </w:pPr>
+      <w:bookmarkStart w:id="12" w:name="_Toc50015987"/>
+      <w:r>
+        <w:rPr>
+          <w:sz w:val="36"/>
+          <w:szCs w:val="36"/>
+        </w:rPr>
         <w:lastRenderedPageBreak/>
         <w:t>Restoring the Reinforcement Learning Results</w:t>
       </w:r>
@@ -4898,7 +5148,6 @@
           <w:sz w:val="24"/>
           <w:szCs w:val="24"/>
         </w:rPr>
-        <w:br/>
         <w:t xml:space="preserve">The outstanding result of the paper is the prove of concept that </w:t>
       </w:r>
       <w:r>
@@ -4978,7 +5227,7 @@
           <w:sz w:val="24"/>
           <w:szCs w:val="24"/>
         </w:rPr>
-        <w:t>process of learning is that the agent learn</w:t>
+        <w:t>process of learning is the agent learn</w:t>
       </w:r>
       <w:r>
         <w:rPr>
@@ -4999,17 +5248,51 @@
           <w:sz w:val="24"/>
           <w:szCs w:val="24"/>
         </w:rPr>
-        <w:t xml:space="preserve">a map from the </w:t>
-      </w:r>
-      <w:r>
-        <w:rPr>
-          <w:sz w:val="24"/>
-          <w:szCs w:val="24"/>
-        </w:rPr>
-        <w:t xml:space="preserve">a history of </w:t>
-      </w:r>
-      <w:r>
-        <w:rPr>
+        <w:t xml:space="preserve">a </w:t>
+      </w:r>
+      <w:r>
+        <w:rPr>
+          <w:b/>
+          <w:bCs/>
+          <w:sz w:val="24"/>
+          <w:szCs w:val="24"/>
+        </w:rPr>
+        <w:t>map</w:t>
+      </w:r>
+      <w:r>
+        <w:rPr>
+          <w:sz w:val="24"/>
+          <w:szCs w:val="24"/>
+        </w:rPr>
+        <w:t xml:space="preserve"> from </w:t>
+      </w:r>
+      <w:r>
+        <w:rPr>
+          <w:sz w:val="24"/>
+          <w:szCs w:val="24"/>
+        </w:rPr>
+        <w:t>a</w:t>
+      </w:r>
+      <w:r>
+        <w:rPr>
+          <w:sz w:val="24"/>
+          <w:szCs w:val="24"/>
+        </w:rPr>
+        <w:t xml:space="preserve"> </w:t>
+      </w:r>
+      <w:r>
+        <w:rPr>
+          <w:b/>
+          <w:bCs/>
+          <w:sz w:val="24"/>
+          <w:szCs w:val="24"/>
+        </w:rPr>
+        <w:t xml:space="preserve">history of </w:t>
+      </w:r>
+      <w:r>
+        <w:rPr>
+          <w:b/>
+          <w:bCs/>
           <w:sz w:val="24"/>
           <w:szCs w:val="24"/>
         </w:rPr>
@@ -5017,6 +5300,8 @@
       </w:r>
       <w:r>
         <w:rPr>
+          <w:b/>
+          <w:bCs/>
           <w:sz w:val="24"/>
           <w:szCs w:val="24"/>
         </w:rPr>
@@ -5024,10 +5309,19 @@
       </w:r>
       <w:r>
         <w:rPr>
-          <w:sz w:val="24"/>
-          <w:szCs w:val="24"/>
-        </w:rPr>
-        <w:t xml:space="preserve"> to weights for</w:t>
+          <w:b/>
+          <w:bCs/>
+          <w:sz w:val="24"/>
+          <w:szCs w:val="24"/>
+        </w:rPr>
+        <w:t xml:space="preserve"> to weights</w:t>
+      </w:r>
+      <w:r>
+        <w:rPr>
+          <w:sz w:val="24"/>
+          <w:szCs w:val="24"/>
+        </w:rPr>
+        <w:t xml:space="preserve"> for</w:t>
       </w:r>
       <w:r>
         <w:rPr>
@@ -5055,7 +5349,56 @@
           <w:sz w:val="24"/>
           <w:szCs w:val="24"/>
         </w:rPr>
-        <w:t>, using that weight the environment calculate shortest path to each destination of demands</w:t>
+        <w:t>. U</w:t>
+      </w:r>
+      <w:r>
+        <w:rPr>
+          <w:sz w:val="24"/>
+          <w:szCs w:val="24"/>
+        </w:rPr>
+        <w:t xml:space="preserve">sing </w:t>
+      </w:r>
+      <w:r>
+        <w:rPr>
+          <w:sz w:val="24"/>
+          <w:szCs w:val="24"/>
+        </w:rPr>
+        <w:t>those</w:t>
+      </w:r>
+      <w:r>
+        <w:rPr>
+          <w:sz w:val="24"/>
+          <w:szCs w:val="24"/>
+        </w:rPr>
+        <w:t xml:space="preserve"> </w:t>
+      </w:r>
+      <w:r>
+        <w:rPr>
+          <w:sz w:val="24"/>
+          <w:szCs w:val="24"/>
+        </w:rPr>
+        <w:t>weights,</w:t>
+      </w:r>
+      <w:r>
+        <w:rPr>
+          <w:sz w:val="24"/>
+          <w:szCs w:val="24"/>
+        </w:rPr>
+        <w:t xml:space="preserve"> the environment </w:t>
+      </w:r>
+      <w:r>
+        <w:rPr>
+          <w:sz w:val="24"/>
+          <w:szCs w:val="24"/>
+        </w:rPr>
+        <w:t>calculates</w:t>
+      </w:r>
+      <w:r>
+        <w:rPr>
+          <w:sz w:val="24"/>
+          <w:szCs w:val="24"/>
+        </w:rPr>
+        <w:t xml:space="preserve"> shortest path to each destination of demands</w:t>
       </w:r>
       <w:r>
         <w:rPr>
@@ -5083,7 +5426,63 @@
           <w:sz w:val="24"/>
           <w:szCs w:val="24"/>
         </w:rPr>
-        <w:t xml:space="preserve"> plug these costs and each edge weight to soft-min function to calculate </w:t>
+        <w:t xml:space="preserve"> plug these </w:t>
+      </w:r>
+      <w:r>
+        <w:rPr>
+          <w:sz w:val="24"/>
+          <w:szCs w:val="24"/>
+        </w:rPr>
+        <w:t xml:space="preserve">paths' </w:t>
+      </w:r>
+      <w:r>
+        <w:rPr>
+          <w:sz w:val="24"/>
+          <w:szCs w:val="24"/>
+        </w:rPr>
+        <w:t xml:space="preserve">costs and each </w:t>
+      </w:r>
+      <w:r>
+        <w:rPr>
+          <w:sz w:val="24"/>
+          <w:szCs w:val="24"/>
+        </w:rPr>
+        <w:t>link</w:t>
+      </w:r>
+      <w:r>
+        <w:rPr>
+          <w:sz w:val="24"/>
+          <w:szCs w:val="24"/>
+        </w:rPr>
+        <w:t xml:space="preserve"> weight to </w:t>
+      </w:r>
+      <w:r>
+        <w:rPr>
+          <w:sz w:val="24"/>
+          <w:szCs w:val="24"/>
+        </w:rPr>
+        <w:t>S</w:t>
+      </w:r>
+      <w:r>
+        <w:rPr>
+          <w:sz w:val="24"/>
+          <w:szCs w:val="24"/>
+        </w:rPr>
+        <w:t>oft-</w:t>
+      </w:r>
+      <w:r>
+        <w:rPr>
+          <w:sz w:val="24"/>
+          <w:szCs w:val="24"/>
+        </w:rPr>
+        <w:t>M</w:t>
+      </w:r>
+      <w:r>
+        <w:rPr>
+          <w:sz w:val="24"/>
+          <w:szCs w:val="24"/>
+        </w:rPr>
+        <w:t xml:space="preserve">in function to calculate </w:t>
       </w:r>
       <w:r>
         <w:rPr>
@@ -5118,7 +5517,21 @@
           <w:sz w:val="24"/>
           <w:szCs w:val="24"/>
         </w:rPr>
-        <w:t xml:space="preserve"> each leaving edge. The final step is to run </w:t>
+        <w:t xml:space="preserve"> each leaving </w:t>
+      </w:r>
+      <w:r>
+        <w:rPr>
+          <w:sz w:val="24"/>
+          <w:szCs w:val="24"/>
+        </w:rPr>
+        <w:t>link</w:t>
+      </w:r>
+      <w:r>
+        <w:rPr>
+          <w:sz w:val="24"/>
+          <w:szCs w:val="24"/>
+        </w:rPr>
+        <w:t xml:space="preserve">. The final step is to run </w:t>
       </w:r>
       <w:r>
         <w:rPr>
@@ -5160,7 +5573,21 @@
           <w:sz w:val="24"/>
           <w:szCs w:val="24"/>
         </w:rPr>
-        <w:t xml:space="preserve"> until all of it reach to its destination and calculate the most congested edge for the</w:t>
+        <w:t xml:space="preserve"> until all of it </w:t>
+      </w:r>
+      <w:r>
+        <w:rPr>
+          <w:sz w:val="24"/>
+          <w:szCs w:val="24"/>
+        </w:rPr>
+        <w:t>(99.99%) reaches</w:t>
+      </w:r>
+      <w:r>
+        <w:rPr>
+          <w:sz w:val="24"/>
+          <w:szCs w:val="24"/>
+        </w:rPr>
+        <w:t xml:space="preserve"> to its destination and calculate the most congested edge for the</w:t>
       </w:r>
       <w:r>
         <w:rPr>
@@ -5204,7 +5631,7 @@
           <w:rStyle w:val="Heading1Char"/>
         </w:rPr>
       </w:pPr>
-      <w:bookmarkStart w:id="13" w:name="_Toc49770045"/>
+      <w:bookmarkStart w:id="13" w:name="_Toc50015988"/>
       <w:r>
         <w:rPr>
           <w:rStyle w:val="Heading1Char"/>
@@ -5340,14 +5767,103 @@
           <w:sz w:val="24"/>
           <w:szCs w:val="24"/>
         </w:rPr>
-        <w:t xml:space="preserve">ecause flows are not continued more than one timestep, </w:t>
-      </w:r>
-      <w:r>
-        <w:rPr>
-          <w:sz w:val="24"/>
-          <w:szCs w:val="24"/>
-        </w:rPr>
-        <w:t>so I assume</w:t>
+        <w:t>ecause flows are not continued more than one timestep</w:t>
+      </w:r>
+      <w:r>
+        <w:rPr>
+          <w:sz w:val="24"/>
+          <w:szCs w:val="24"/>
+        </w:rPr>
+        <w:t xml:space="preserve"> (demand flow can't </w:t>
+      </w:r>
+      <w:r>
+        <w:rPr>
+          <w:rFonts w:cstheme="minorHAnsi"/>
+          <w:sz w:val="24"/>
+          <w:szCs w:val="24"/>
+        </w:rPr>
+        <w:t xml:space="preserve">start in time </w:t>
+      </w:r>
+      <w:r>
+        <w:rPr>
+          <w:rFonts w:cstheme="minorHAnsi"/>
+          <w:position w:val="-6"/>
+          <w:sz w:val="24"/>
+          <w:szCs w:val="24"/>
+        </w:rPr>
+        <w:object w:dxaOrig="139" w:dyaOrig="240" w14:anchorId="3760A9CD">
+          <v:shape id="_x0000_i1052" type="#_x0000_t75" style="width:7.05pt;height:11.95pt" o:ole="">
+            <v:imagedata r:id="rId66" o:title=""/>
+          </v:shape>
+          <o:OLEObject Type="Embed" ProgID="Equation.DSMT4" ShapeID="_x0000_i1052" DrawAspect="Content" ObjectID="_1660632677" r:id="rId67"/>
+        </w:object>
+      </w:r>
+      <w:r>
+        <w:rPr>
+          <w:rFonts w:cstheme="minorHAnsi"/>
+          <w:sz w:val="24"/>
+          <w:szCs w:val="24"/>
+        </w:rPr>
+        <w:t xml:space="preserve"> and continue to time </w:t>
+      </w:r>
+      <w:r>
+        <w:rPr>
+          <w:rFonts w:cstheme="minorHAnsi"/>
+          <w:position w:val="-6"/>
+          <w:sz w:val="24"/>
+          <w:szCs w:val="24"/>
+        </w:rPr>
+        <w:object w:dxaOrig="440" w:dyaOrig="279" w14:anchorId="4E6B061D">
+          <v:shape id="_x0000_i1053" type="#_x0000_t75" style="width:22.1pt;height:14.15pt" o:ole="">
+            <v:imagedata r:id="rId68" o:title=""/>
+          </v:shape>
+          <o:OLEObject Type="Embed" ProgID="Equation.DSMT4" ShapeID="_x0000_i1053" DrawAspect="Content" ObjectID="_1660632678" r:id="rId69"/>
+        </w:object>
+      </w:r>
+      <w:r>
+        <w:rPr>
+          <w:rFonts w:cstheme="minorHAnsi"/>
+          <w:sz w:val="24"/>
+          <w:szCs w:val="24"/>
+        </w:rPr>
+        <w:t>)</w:t>
+      </w:r>
+      <w:r>
+        <w:rPr>
+          <w:rFonts w:cstheme="minorHAnsi"/>
+          <w:sz w:val="24"/>
+          <w:szCs w:val="24"/>
+        </w:rPr>
+        <w:t xml:space="preserve">, </w:t>
+      </w:r>
+      <w:r>
+        <w:rPr>
+          <w:rFonts w:cstheme="minorHAnsi"/>
+          <w:sz w:val="24"/>
+          <w:szCs w:val="24"/>
+        </w:rPr>
+        <w:t>therefore</w:t>
+      </w:r>
+      <w:r>
+        <w:rPr>
+          <w:sz w:val="24"/>
+          <w:szCs w:val="24"/>
+        </w:rPr>
+        <w:t xml:space="preserve"> the</w:t>
+      </w:r>
+      <w:r>
+        <w:rPr>
+          <w:sz w:val="24"/>
+          <w:szCs w:val="24"/>
+        </w:rPr>
+        <w:t xml:space="preserve"> assum</w:t>
+      </w:r>
+      <w:r>
+        <w:rPr>
+          <w:sz w:val="24"/>
+          <w:szCs w:val="24"/>
+        </w:rPr>
+        <w:t>ption</w:t>
       </w:r>
       <w:r>
         <w:rPr>
@@ -5361,6 +5877,13 @@
           <w:sz w:val="24"/>
           <w:szCs w:val="24"/>
         </w:rPr>
+        <w:t xml:space="preserve">that </w:t>
+      </w:r>
+      <w:r>
+        <w:rPr>
+          <w:sz w:val="24"/>
+          <w:szCs w:val="24"/>
+        </w:rPr>
         <w:t>a</w:t>
       </w:r>
       <w:r>
@@ -5382,7 +5905,21 @@
           <w:sz w:val="24"/>
           <w:szCs w:val="24"/>
         </w:rPr>
-        <w:t>current agent decision has no effect on future ones.</w:t>
+        <w:t>current agent decision</w:t>
+      </w:r>
+      <w:r>
+        <w:rPr>
+          <w:sz w:val="24"/>
+          <w:szCs w:val="24"/>
+        </w:rPr>
+        <w:t>s</w:t>
+      </w:r>
+      <w:r>
+        <w:rPr>
+          <w:sz w:val="24"/>
+          <w:szCs w:val="24"/>
+        </w:rPr>
+        <w:t xml:space="preserve"> has no effect on future ones.</w:t>
       </w:r>
       <w:r>
         <w:rPr>
@@ -5453,7 +5990,7 @@
                     <pic:cNvPicPr/>
                   </pic:nvPicPr>
                   <pic:blipFill>
-                    <a:blip r:embed="rId66">
+                    <a:blip r:embed="rId70">
                       <a:extLst>
                         <a:ext uri="{28A0092B-C50C-407E-A947-70E740481C1C}">
                           <a14:useLocalDpi xmlns:a14="http://schemas.microsoft.com/office/drawing/2010/main" val="0"/>
@@ -5550,7 +6087,7 @@
                     <pic:cNvPicPr/>
                   </pic:nvPicPr>
                   <pic:blipFill>
-                    <a:blip r:embed="rId67">
+                    <a:blip r:embed="rId71">
                       <a:extLst>
                         <a:ext uri="{28A0092B-C50C-407E-A947-70E740481C1C}">
                           <a14:useLocalDpi xmlns:a14="http://schemas.microsoft.com/office/drawing/2010/main" val="0"/>
@@ -5609,343 +6146,6 @@
                 <pic:pic xmlns:pic="http://schemas.openxmlformats.org/drawingml/2006/picture">
                   <pic:nvPicPr>
                     <pic:cNvPr id="3" name="Picture 3"/>
-                    <pic:cNvPicPr/>
-                  </pic:nvPicPr>
-                  <pic:blipFill>
-                    <a:blip r:embed="rId68">
-                      <a:extLst>
-                        <a:ext uri="{28A0092B-C50C-407E-A947-70E740481C1C}">
-                          <a14:useLocalDpi xmlns:a14="http://schemas.microsoft.com/office/drawing/2010/main" val="0"/>
-                        </a:ext>
-                      </a:extLst>
-                    </a:blip>
-                    <a:stretch>
-                      <a:fillRect/>
-                    </a:stretch>
-                  </pic:blipFill>
-                  <pic:spPr>
-                    <a:xfrm>
-                      <a:off x="0" y="0"/>
-                      <a:ext cx="5140800" cy="4284000"/>
-                    </a:xfrm>
-                    <a:prstGeom prst="rect">
-                      <a:avLst/>
-                    </a:prstGeom>
-                  </pic:spPr>
-                </pic:pic>
-              </a:graphicData>
-            </a:graphic>
-          </wp:inline>
-        </w:drawing>
-      </w:r>
-    </w:p>
-    <w:p/>
-    <w:p>
-      <w:pPr>
-        <w:rPr>
-          <w:b/>
-          <w:bCs/>
-          <w:sz w:val="24"/>
-          <w:szCs w:val="24"/>
-          <w:u w:val="single"/>
-        </w:rPr>
-      </w:pPr>
-      <w:r>
-        <w:rPr>
-          <w:b/>
-          <w:bCs/>
-          <w:sz w:val="24"/>
-          <w:szCs w:val="24"/>
-          <w:u w:val="single"/>
-        </w:rPr>
-        <w:br w:type="page"/>
-      </w:r>
-    </w:p>
-    <w:p>
-      <w:pPr>
-        <w:rPr>
-          <w:b/>
-          <w:bCs/>
-          <w:sz w:val="24"/>
-          <w:szCs w:val="24"/>
-          <w:u w:val="single"/>
-        </w:rPr>
-      </w:pPr>
-      <w:r>
-        <w:rPr>
-          <w:b/>
-          <w:bCs/>
-          <w:sz w:val="24"/>
-          <w:szCs w:val="24"/>
-          <w:u w:val="single"/>
-        </w:rPr>
-        <w:lastRenderedPageBreak/>
-        <w:t xml:space="preserve">Gravity </w:t>
-      </w:r>
-      <w:r>
-        <w:rPr>
-          <w:b/>
-          <w:bCs/>
-          <w:sz w:val="24"/>
-          <w:szCs w:val="24"/>
-          <w:u w:val="single"/>
-        </w:rPr>
-        <w:t>Traffic with 10,500 different TMs</w:t>
-      </w:r>
-      <w:r>
-        <w:rPr>
-          <w:b/>
-          <w:bCs/>
-          <w:sz w:val="24"/>
-          <w:szCs w:val="24"/>
-          <w:u w:val="single"/>
-        </w:rPr>
-        <w:t>:</w:t>
-      </w:r>
-      <w:r>
-        <w:rPr>
-          <w:noProof/>
-          <w:sz w:val="24"/>
-          <w:szCs w:val="24"/>
-        </w:rPr>
-        <w:drawing>
-          <wp:inline distT="0" distB="0" distL="0" distR="0" wp14:anchorId="07F27C8A" wp14:editId="1C8251F0">
-            <wp:extent cx="5140550" cy="4283791"/>
-            <wp:effectExtent l="0" t="0" r="3175" b="2540"/>
-            <wp:docPr id="2" name="Picture 2"/>
-            <wp:cNvGraphicFramePr>
-              <a:graphicFrameLocks xmlns:a="http://schemas.openxmlformats.org/drawingml/2006/main" noChangeAspect="1"/>
-            </wp:cNvGraphicFramePr>
-            <a:graphic xmlns:a="http://schemas.openxmlformats.org/drawingml/2006/main">
-              <a:graphicData uri="http://schemas.openxmlformats.org/drawingml/2006/picture">
-                <pic:pic xmlns:pic="http://schemas.openxmlformats.org/drawingml/2006/picture">
-                  <pic:nvPicPr>
-                    <pic:cNvPr id="2" name="Picture 2"/>
-                    <pic:cNvPicPr/>
-                  </pic:nvPicPr>
-                  <pic:blipFill>
-                    <a:blip r:embed="rId69">
-                      <a:extLst>
-                        <a:ext uri="{28A0092B-C50C-407E-A947-70E740481C1C}">
-                          <a14:useLocalDpi xmlns:a14="http://schemas.microsoft.com/office/drawing/2010/main" val="0"/>
-                        </a:ext>
-                      </a:extLst>
-                    </a:blip>
-                    <a:stretch>
-                      <a:fillRect/>
-                    </a:stretch>
-                  </pic:blipFill>
-                  <pic:spPr>
-                    <a:xfrm>
-                      <a:off x="0" y="0"/>
-                      <a:ext cx="5140550" cy="4283791"/>
-                    </a:xfrm>
-                    <a:prstGeom prst="rect">
-                      <a:avLst/>
-                    </a:prstGeom>
-                  </pic:spPr>
-                </pic:pic>
-              </a:graphicData>
-            </a:graphic>
-          </wp:inline>
-        </w:drawing>
-      </w:r>
-      <w:r>
-        <w:rPr>
-          <w:b/>
-          <w:bCs/>
-          <w:noProof/>
-          <w:sz w:val="24"/>
-          <w:szCs w:val="24"/>
-          <w:u w:val="single"/>
-        </w:rPr>
-        <w:drawing>
-          <wp:inline distT="0" distB="0" distL="0" distR="0" wp14:anchorId="6A4F773C" wp14:editId="400B79F1">
-            <wp:extent cx="5140552" cy="4283793"/>
-            <wp:effectExtent l="0" t="0" r="3175" b="2540"/>
-            <wp:docPr id="4" name="Picture 4"/>
-            <wp:cNvGraphicFramePr>
-              <a:graphicFrameLocks xmlns:a="http://schemas.openxmlformats.org/drawingml/2006/main" noChangeAspect="1"/>
-            </wp:cNvGraphicFramePr>
-            <a:graphic xmlns:a="http://schemas.openxmlformats.org/drawingml/2006/main">
-              <a:graphicData uri="http://schemas.openxmlformats.org/drawingml/2006/picture">
-                <pic:pic xmlns:pic="http://schemas.openxmlformats.org/drawingml/2006/picture">
-                  <pic:nvPicPr>
-                    <pic:cNvPr id="4" name="Picture 4"/>
-                    <pic:cNvPicPr/>
-                  </pic:nvPicPr>
-                  <pic:blipFill>
-                    <a:blip r:embed="rId70">
-                      <a:extLst>
-                        <a:ext uri="{28A0092B-C50C-407E-A947-70E740481C1C}">
-                          <a14:useLocalDpi xmlns:a14="http://schemas.microsoft.com/office/drawing/2010/main" val="0"/>
-                        </a:ext>
-                      </a:extLst>
-                    </a:blip>
-                    <a:stretch>
-                      <a:fillRect/>
-                    </a:stretch>
-                  </pic:blipFill>
-                  <pic:spPr>
-                    <a:xfrm>
-                      <a:off x="0" y="0"/>
-                      <a:ext cx="5140552" cy="4283793"/>
-                    </a:xfrm>
-                    <a:prstGeom prst="rect">
-                      <a:avLst/>
-                    </a:prstGeom>
-                  </pic:spPr>
-                </pic:pic>
-              </a:graphicData>
-            </a:graphic>
-          </wp:inline>
-        </w:drawing>
-      </w:r>
-      <w:r>
-        <w:rPr>
-          <w:b/>
-          <w:bCs/>
-          <w:sz w:val="24"/>
-          <w:szCs w:val="24"/>
-          <w:u w:val="single"/>
-        </w:rPr>
-        <w:lastRenderedPageBreak/>
-        <w:t>Bimodal Traffic Paper results</w:t>
-      </w:r>
-      <w:r>
-        <w:rPr>
-          <w:b/>
-          <w:bCs/>
-          <w:sz w:val="24"/>
-          <w:szCs w:val="24"/>
-          <w:u w:val="single"/>
-        </w:rPr>
-        <w:t>:</w:t>
-      </w:r>
-      <w:r>
-        <w:rPr>
-          <w:b/>
-          <w:bCs/>
-          <w:sz w:val="24"/>
-          <w:szCs w:val="24"/>
-          <w:u w:val="single"/>
-        </w:rPr>
-        <w:br/>
-      </w:r>
-      <w:r>
-        <w:rPr>
-          <w:noProof/>
-        </w:rPr>
-        <w:drawing>
-          <wp:inline distT="0" distB="0" distL="0" distR="0" wp14:anchorId="4EBA3D78" wp14:editId="1F569599">
-            <wp:extent cx="3326848" cy="3420000"/>
-            <wp:effectExtent l="0" t="0" r="6985" b="9525"/>
-            <wp:docPr id="14" name="Picture 14"/>
-            <wp:cNvGraphicFramePr>
-              <a:graphicFrameLocks xmlns:a="http://schemas.openxmlformats.org/drawingml/2006/main" noChangeAspect="1"/>
-            </wp:cNvGraphicFramePr>
-            <a:graphic xmlns:a="http://schemas.openxmlformats.org/drawingml/2006/main">
-              <a:graphicData uri="http://schemas.openxmlformats.org/drawingml/2006/picture">
-                <pic:pic xmlns:pic="http://schemas.openxmlformats.org/drawingml/2006/picture">
-                  <pic:nvPicPr>
-                    <pic:cNvPr id="14" name="Picture 14"/>
-                    <pic:cNvPicPr/>
-                  </pic:nvPicPr>
-                  <pic:blipFill>
-                    <a:blip r:embed="rId71">
-                      <a:extLst>
-                        <a:ext uri="{28A0092B-C50C-407E-A947-70E740481C1C}">
-                          <a14:useLocalDpi xmlns:a14="http://schemas.microsoft.com/office/drawing/2010/main" val="0"/>
-                        </a:ext>
-                      </a:extLst>
-                    </a:blip>
-                    <a:stretch>
-                      <a:fillRect/>
-                    </a:stretch>
-                  </pic:blipFill>
-                  <pic:spPr>
-                    <a:xfrm>
-                      <a:off x="0" y="0"/>
-                      <a:ext cx="3326848" cy="3420000"/>
-                    </a:xfrm>
-                    <a:prstGeom prst="rect">
-                      <a:avLst/>
-                    </a:prstGeom>
-                  </pic:spPr>
-                </pic:pic>
-              </a:graphicData>
-            </a:graphic>
-          </wp:inline>
-        </w:drawing>
-      </w:r>
-    </w:p>
-    <w:p>
-      <w:pPr>
-        <w:rPr>
-          <w:b/>
-          <w:bCs/>
-          <w:sz w:val="24"/>
-          <w:szCs w:val="24"/>
-          <w:u w:val="single"/>
-        </w:rPr>
-      </w:pPr>
-      <w:r>
-        <w:rPr>
-          <w:b/>
-          <w:bCs/>
-          <w:sz w:val="24"/>
-          <w:szCs w:val="24"/>
-          <w:u w:val="single"/>
-        </w:rPr>
-        <w:t>Bimodal Traffic</w:t>
-      </w:r>
-      <w:r>
-        <w:rPr>
-          <w:b/>
-          <w:bCs/>
-          <w:sz w:val="24"/>
-          <w:szCs w:val="24"/>
-          <w:u w:val="single"/>
-        </w:rPr>
-        <w:t xml:space="preserve"> with 350 different TMs</w:t>
-      </w:r>
-      <w:r>
-        <w:rPr>
-          <w:b/>
-          <w:bCs/>
-          <w:sz w:val="24"/>
-          <w:szCs w:val="24"/>
-          <w:u w:val="single"/>
-        </w:rPr>
-        <w:t>:</w:t>
-      </w:r>
-      <w:r>
-        <w:rPr>
-          <w:b/>
-          <w:bCs/>
-          <w:sz w:val="24"/>
-          <w:szCs w:val="24"/>
-          <w:u w:val="single"/>
-        </w:rPr>
-        <w:br/>
-      </w:r>
-      <w:r>
-        <w:rPr>
-          <w:noProof/>
-        </w:rPr>
-        <w:drawing>
-          <wp:inline distT="0" distB="0" distL="0" distR="0" wp14:anchorId="2E3B5AA0" wp14:editId="754AC45D">
-            <wp:extent cx="5140800" cy="4284000"/>
-            <wp:effectExtent l="0" t="0" r="3175" b="2540"/>
-            <wp:docPr id="10" name="Picture 10"/>
-            <wp:cNvGraphicFramePr>
-              <a:graphicFrameLocks xmlns:a="http://schemas.openxmlformats.org/drawingml/2006/main" noChangeAspect="1"/>
-            </wp:cNvGraphicFramePr>
-            <a:graphic xmlns:a="http://schemas.openxmlformats.org/drawingml/2006/main">
-              <a:graphicData uri="http://schemas.openxmlformats.org/drawingml/2006/picture">
-                <pic:pic xmlns:pic="http://schemas.openxmlformats.org/drawingml/2006/picture">
-                  <pic:nvPicPr>
-                    <pic:cNvPr id="10" name="Picture 10"/>
                     <pic:cNvPicPr/>
                   </pic:nvPicPr>
                   <pic:blipFill>
@@ -5976,6 +6176,343 @@
         </w:drawing>
       </w:r>
     </w:p>
+    <w:p/>
+    <w:p>
+      <w:pPr>
+        <w:rPr>
+          <w:b/>
+          <w:bCs/>
+          <w:sz w:val="24"/>
+          <w:szCs w:val="24"/>
+          <w:u w:val="single"/>
+        </w:rPr>
+      </w:pPr>
+      <w:r>
+        <w:rPr>
+          <w:b/>
+          <w:bCs/>
+          <w:sz w:val="24"/>
+          <w:szCs w:val="24"/>
+          <w:u w:val="single"/>
+        </w:rPr>
+        <w:br w:type="page"/>
+      </w:r>
+    </w:p>
+    <w:p>
+      <w:pPr>
+        <w:rPr>
+          <w:b/>
+          <w:bCs/>
+          <w:sz w:val="24"/>
+          <w:szCs w:val="24"/>
+          <w:u w:val="single"/>
+        </w:rPr>
+      </w:pPr>
+      <w:r>
+        <w:rPr>
+          <w:b/>
+          <w:bCs/>
+          <w:sz w:val="24"/>
+          <w:szCs w:val="24"/>
+          <w:u w:val="single"/>
+        </w:rPr>
+        <w:lastRenderedPageBreak/>
+        <w:t xml:space="preserve">Gravity </w:t>
+      </w:r>
+      <w:r>
+        <w:rPr>
+          <w:b/>
+          <w:bCs/>
+          <w:sz w:val="24"/>
+          <w:szCs w:val="24"/>
+          <w:u w:val="single"/>
+        </w:rPr>
+        <w:t>Traffic with 10,500 different TMs</w:t>
+      </w:r>
+      <w:r>
+        <w:rPr>
+          <w:b/>
+          <w:bCs/>
+          <w:sz w:val="24"/>
+          <w:szCs w:val="24"/>
+          <w:u w:val="single"/>
+        </w:rPr>
+        <w:t>:</w:t>
+      </w:r>
+      <w:r>
+        <w:rPr>
+          <w:noProof/>
+          <w:sz w:val="24"/>
+          <w:szCs w:val="24"/>
+        </w:rPr>
+        <w:drawing>
+          <wp:inline distT="0" distB="0" distL="0" distR="0" wp14:anchorId="07F27C8A" wp14:editId="1C8251F0">
+            <wp:extent cx="5140550" cy="4283791"/>
+            <wp:effectExtent l="0" t="0" r="3175" b="2540"/>
+            <wp:docPr id="2" name="Picture 2"/>
+            <wp:cNvGraphicFramePr>
+              <a:graphicFrameLocks xmlns:a="http://schemas.openxmlformats.org/drawingml/2006/main" noChangeAspect="1"/>
+            </wp:cNvGraphicFramePr>
+            <a:graphic xmlns:a="http://schemas.openxmlformats.org/drawingml/2006/main">
+              <a:graphicData uri="http://schemas.openxmlformats.org/drawingml/2006/picture">
+                <pic:pic xmlns:pic="http://schemas.openxmlformats.org/drawingml/2006/picture">
+                  <pic:nvPicPr>
+                    <pic:cNvPr id="2" name="Picture 2"/>
+                    <pic:cNvPicPr/>
+                  </pic:nvPicPr>
+                  <pic:blipFill>
+                    <a:blip r:embed="rId73">
+                      <a:extLst>
+                        <a:ext uri="{28A0092B-C50C-407E-A947-70E740481C1C}">
+                          <a14:useLocalDpi xmlns:a14="http://schemas.microsoft.com/office/drawing/2010/main" val="0"/>
+                        </a:ext>
+                      </a:extLst>
+                    </a:blip>
+                    <a:stretch>
+                      <a:fillRect/>
+                    </a:stretch>
+                  </pic:blipFill>
+                  <pic:spPr>
+                    <a:xfrm>
+                      <a:off x="0" y="0"/>
+                      <a:ext cx="5140550" cy="4283791"/>
+                    </a:xfrm>
+                    <a:prstGeom prst="rect">
+                      <a:avLst/>
+                    </a:prstGeom>
+                  </pic:spPr>
+                </pic:pic>
+              </a:graphicData>
+            </a:graphic>
+          </wp:inline>
+        </w:drawing>
+      </w:r>
+      <w:r>
+        <w:rPr>
+          <w:b/>
+          <w:bCs/>
+          <w:noProof/>
+          <w:sz w:val="24"/>
+          <w:szCs w:val="24"/>
+          <w:u w:val="single"/>
+        </w:rPr>
+        <w:drawing>
+          <wp:inline distT="0" distB="0" distL="0" distR="0" wp14:anchorId="6A4F773C" wp14:editId="400B79F1">
+            <wp:extent cx="5140552" cy="4283793"/>
+            <wp:effectExtent l="0" t="0" r="3175" b="2540"/>
+            <wp:docPr id="4" name="Picture 4"/>
+            <wp:cNvGraphicFramePr>
+              <a:graphicFrameLocks xmlns:a="http://schemas.openxmlformats.org/drawingml/2006/main" noChangeAspect="1"/>
+            </wp:cNvGraphicFramePr>
+            <a:graphic xmlns:a="http://schemas.openxmlformats.org/drawingml/2006/main">
+              <a:graphicData uri="http://schemas.openxmlformats.org/drawingml/2006/picture">
+                <pic:pic xmlns:pic="http://schemas.openxmlformats.org/drawingml/2006/picture">
+                  <pic:nvPicPr>
+                    <pic:cNvPr id="4" name="Picture 4"/>
+                    <pic:cNvPicPr/>
+                  </pic:nvPicPr>
+                  <pic:blipFill>
+                    <a:blip r:embed="rId74">
+                      <a:extLst>
+                        <a:ext uri="{28A0092B-C50C-407E-A947-70E740481C1C}">
+                          <a14:useLocalDpi xmlns:a14="http://schemas.microsoft.com/office/drawing/2010/main" val="0"/>
+                        </a:ext>
+                      </a:extLst>
+                    </a:blip>
+                    <a:stretch>
+                      <a:fillRect/>
+                    </a:stretch>
+                  </pic:blipFill>
+                  <pic:spPr>
+                    <a:xfrm>
+                      <a:off x="0" y="0"/>
+                      <a:ext cx="5140552" cy="4283793"/>
+                    </a:xfrm>
+                    <a:prstGeom prst="rect">
+                      <a:avLst/>
+                    </a:prstGeom>
+                  </pic:spPr>
+                </pic:pic>
+              </a:graphicData>
+            </a:graphic>
+          </wp:inline>
+        </w:drawing>
+      </w:r>
+      <w:r>
+        <w:rPr>
+          <w:b/>
+          <w:bCs/>
+          <w:sz w:val="24"/>
+          <w:szCs w:val="24"/>
+          <w:u w:val="single"/>
+        </w:rPr>
+        <w:lastRenderedPageBreak/>
+        <w:t>Bimodal Traffic Paper results</w:t>
+      </w:r>
+      <w:r>
+        <w:rPr>
+          <w:b/>
+          <w:bCs/>
+          <w:sz w:val="24"/>
+          <w:szCs w:val="24"/>
+          <w:u w:val="single"/>
+        </w:rPr>
+        <w:t>:</w:t>
+      </w:r>
+      <w:r>
+        <w:rPr>
+          <w:b/>
+          <w:bCs/>
+          <w:sz w:val="24"/>
+          <w:szCs w:val="24"/>
+          <w:u w:val="single"/>
+        </w:rPr>
+        <w:br/>
+      </w:r>
+      <w:r>
+        <w:rPr>
+          <w:noProof/>
+        </w:rPr>
+        <w:drawing>
+          <wp:inline distT="0" distB="0" distL="0" distR="0" wp14:anchorId="4EBA3D78" wp14:editId="1F569599">
+            <wp:extent cx="3326848" cy="3420000"/>
+            <wp:effectExtent l="0" t="0" r="6985" b="9525"/>
+            <wp:docPr id="14" name="Picture 14"/>
+            <wp:cNvGraphicFramePr>
+              <a:graphicFrameLocks xmlns:a="http://schemas.openxmlformats.org/drawingml/2006/main" noChangeAspect="1"/>
+            </wp:cNvGraphicFramePr>
+            <a:graphic xmlns:a="http://schemas.openxmlformats.org/drawingml/2006/main">
+              <a:graphicData uri="http://schemas.openxmlformats.org/drawingml/2006/picture">
+                <pic:pic xmlns:pic="http://schemas.openxmlformats.org/drawingml/2006/picture">
+                  <pic:nvPicPr>
+                    <pic:cNvPr id="14" name="Picture 14"/>
+                    <pic:cNvPicPr/>
+                  </pic:nvPicPr>
+                  <pic:blipFill>
+                    <a:blip r:embed="rId75">
+                      <a:extLst>
+                        <a:ext uri="{28A0092B-C50C-407E-A947-70E740481C1C}">
+                          <a14:useLocalDpi xmlns:a14="http://schemas.microsoft.com/office/drawing/2010/main" val="0"/>
+                        </a:ext>
+                      </a:extLst>
+                    </a:blip>
+                    <a:stretch>
+                      <a:fillRect/>
+                    </a:stretch>
+                  </pic:blipFill>
+                  <pic:spPr>
+                    <a:xfrm>
+                      <a:off x="0" y="0"/>
+                      <a:ext cx="3326848" cy="3420000"/>
+                    </a:xfrm>
+                    <a:prstGeom prst="rect">
+                      <a:avLst/>
+                    </a:prstGeom>
+                  </pic:spPr>
+                </pic:pic>
+              </a:graphicData>
+            </a:graphic>
+          </wp:inline>
+        </w:drawing>
+      </w:r>
+    </w:p>
+    <w:p>
+      <w:pPr>
+        <w:rPr>
+          <w:b/>
+          <w:bCs/>
+          <w:sz w:val="24"/>
+          <w:szCs w:val="24"/>
+          <w:u w:val="single"/>
+        </w:rPr>
+      </w:pPr>
+      <w:r>
+        <w:rPr>
+          <w:b/>
+          <w:bCs/>
+          <w:sz w:val="24"/>
+          <w:szCs w:val="24"/>
+          <w:u w:val="single"/>
+        </w:rPr>
+        <w:t>Bimodal Traffic</w:t>
+      </w:r>
+      <w:r>
+        <w:rPr>
+          <w:b/>
+          <w:bCs/>
+          <w:sz w:val="24"/>
+          <w:szCs w:val="24"/>
+          <w:u w:val="single"/>
+        </w:rPr>
+        <w:t xml:space="preserve"> with 350 different TMs</w:t>
+      </w:r>
+      <w:r>
+        <w:rPr>
+          <w:b/>
+          <w:bCs/>
+          <w:sz w:val="24"/>
+          <w:szCs w:val="24"/>
+          <w:u w:val="single"/>
+        </w:rPr>
+        <w:t>:</w:t>
+      </w:r>
+      <w:r>
+        <w:rPr>
+          <w:b/>
+          <w:bCs/>
+          <w:sz w:val="24"/>
+          <w:szCs w:val="24"/>
+          <w:u w:val="single"/>
+        </w:rPr>
+        <w:br/>
+      </w:r>
+      <w:r>
+        <w:rPr>
+          <w:noProof/>
+        </w:rPr>
+        <w:drawing>
+          <wp:inline distT="0" distB="0" distL="0" distR="0" wp14:anchorId="2E3B5AA0" wp14:editId="754AC45D">
+            <wp:extent cx="5140800" cy="4284000"/>
+            <wp:effectExtent l="0" t="0" r="3175" b="2540"/>
+            <wp:docPr id="10" name="Picture 10"/>
+            <wp:cNvGraphicFramePr>
+              <a:graphicFrameLocks xmlns:a="http://schemas.openxmlformats.org/drawingml/2006/main" noChangeAspect="1"/>
+            </wp:cNvGraphicFramePr>
+            <a:graphic xmlns:a="http://schemas.openxmlformats.org/drawingml/2006/main">
+              <a:graphicData uri="http://schemas.openxmlformats.org/drawingml/2006/picture">
+                <pic:pic xmlns:pic="http://schemas.openxmlformats.org/drawingml/2006/picture">
+                  <pic:nvPicPr>
+                    <pic:cNvPr id="10" name="Picture 10"/>
+                    <pic:cNvPicPr/>
+                  </pic:nvPicPr>
+                  <pic:blipFill>
+                    <a:blip r:embed="rId76">
+                      <a:extLst>
+                        <a:ext uri="{28A0092B-C50C-407E-A947-70E740481C1C}">
+                          <a14:useLocalDpi xmlns:a14="http://schemas.microsoft.com/office/drawing/2010/main" val="0"/>
+                        </a:ext>
+                      </a:extLst>
+                    </a:blip>
+                    <a:stretch>
+                      <a:fillRect/>
+                    </a:stretch>
+                  </pic:blipFill>
+                  <pic:spPr>
+                    <a:xfrm>
+                      <a:off x="0" y="0"/>
+                      <a:ext cx="5140800" cy="4284000"/>
+                    </a:xfrm>
+                    <a:prstGeom prst="rect">
+                      <a:avLst/>
+                    </a:prstGeom>
+                  </pic:spPr>
+                </pic:pic>
+              </a:graphicData>
+            </a:graphic>
+          </wp:inline>
+        </w:drawing>
+      </w:r>
+    </w:p>
     <w:p>
       <w:r>
         <w:rPr>
@@ -5998,7 +6535,7 @@
                     <pic:cNvPicPr/>
                   </pic:nvPicPr>
                   <pic:blipFill>
-                    <a:blip r:embed="rId73">
+                    <a:blip r:embed="rId77">
                       <a:extLst>
                         <a:ext uri="{28A0092B-C50C-407E-A947-70E740481C1C}">
                           <a14:useLocalDpi xmlns:a14="http://schemas.microsoft.com/office/drawing/2010/main" val="0"/>
@@ -6090,7 +6627,7 @@
                     <pic:cNvPicPr/>
                   </pic:nvPicPr>
                   <pic:blipFill>
-                    <a:blip r:embed="rId74">
+                    <a:blip r:embed="rId78">
                       <a:extLst>
                         <a:ext uri="{28A0092B-C50C-407E-A947-70E740481C1C}">
                           <a14:useLocalDpi xmlns:a14="http://schemas.microsoft.com/office/drawing/2010/main" val="0"/>
@@ -6146,7 +6683,7 @@
                     <pic:cNvPicPr/>
                   </pic:nvPicPr>
                   <pic:blipFill>
-                    <a:blip r:embed="rId75">
+                    <a:blip r:embed="rId79">
                       <a:extLst>
                         <a:ext uri="{28A0092B-C50C-407E-A947-70E740481C1C}">
                           <a14:useLocalDpi xmlns:a14="http://schemas.microsoft.com/office/drawing/2010/main" val="0"/>
@@ -6179,14 +6716,498 @@
     <w:p>
       <w:pPr>
         <w:pStyle w:val="Heading1"/>
-      </w:pPr>
-      <w:bookmarkStart w:id="14" w:name="_Toc49770046"/>
-      <w:r>
+        <w:rPr>
+          <w:sz w:val="36"/>
+          <w:szCs w:val="36"/>
+        </w:rPr>
+      </w:pPr>
+      <w:bookmarkStart w:id="14" w:name="_Toc50015989"/>
+      <w:r>
+        <w:rPr>
+          <w:sz w:val="36"/>
+          <w:szCs w:val="36"/>
+        </w:rPr>
         <w:lastRenderedPageBreak/>
         <w:t>Conclusions</w:t>
       </w:r>
+      <w:bookmarkEnd w:id="14"/>
+      <w:r>
+        <w:rPr>
+          <w:sz w:val="36"/>
+          <w:szCs w:val="36"/>
+        </w:rPr>
+        <w:t xml:space="preserve"> and Summary</w:t>
+      </w:r>
     </w:p>
-    <w:p/>
+    <w:p>
+      <w:pPr>
+        <w:rPr>
+          <w:sz w:val="24"/>
+          <w:szCs w:val="24"/>
+        </w:rPr>
+      </w:pPr>
+      <w:r>
+        <w:rPr>
+          <w:sz w:val="24"/>
+          <w:szCs w:val="24"/>
+        </w:rPr>
+        <w:t>First</w:t>
+      </w:r>
+      <w:r>
+        <w:rPr>
+          <w:sz w:val="24"/>
+          <w:szCs w:val="24"/>
+        </w:rPr>
+        <w:t xml:space="preserve">, I must say that restoring the results of the paper help me, as a young researcher, to understand much better the algorithms and methods of evaluation </w:t>
+      </w:r>
+      <w:r>
+        <w:rPr>
+          <w:sz w:val="24"/>
+          <w:szCs w:val="24"/>
+        </w:rPr>
+        <w:t>I am</w:t>
+      </w:r>
+      <w:r>
+        <w:rPr>
+          <w:sz w:val="24"/>
+          <w:szCs w:val="24"/>
+        </w:rPr>
+        <w:t xml:space="preserve"> about to use in my own research.</w:t>
+      </w:r>
+      <w:r>
+        <w:rPr>
+          <w:sz w:val="24"/>
+          <w:szCs w:val="24"/>
+        </w:rPr>
+        <w:t xml:space="preserve"> Moreover, the practical experience with the Python packages for this task help me to understand better how to write a RL environment and how to configure an agent</w:t>
+      </w:r>
+      <w:r>
+        <w:rPr>
+          <w:sz w:val="24"/>
+          <w:szCs w:val="24"/>
+        </w:rPr>
+        <w:t xml:space="preserve"> for example what are the hyperparameters</w:t>
+      </w:r>
+      <w:r>
+        <w:rPr>
+          <w:sz w:val="24"/>
+          <w:szCs w:val="24"/>
+        </w:rPr>
+        <w:t>.</w:t>
+      </w:r>
+    </w:p>
+    <w:p>
+      <w:pPr>
+        <w:rPr>
+          <w:rFonts w:cstheme="minorHAnsi"/>
+          <w:sz w:val="24"/>
+          <w:szCs w:val="24"/>
+        </w:rPr>
+      </w:pPr>
+      <w:r>
+        <w:rPr>
+          <w:sz w:val="24"/>
+          <w:szCs w:val="24"/>
+        </w:rPr>
+        <w:t>While restoring the results and after examining the outputs figures I notice some conclusion</w:t>
+      </w:r>
+      <w:r>
+        <w:rPr>
+          <w:sz w:val="24"/>
+          <w:szCs w:val="24"/>
+        </w:rPr>
+        <w:t>s</w:t>
+      </w:r>
+      <w:r>
+        <w:rPr>
+          <w:sz w:val="24"/>
+          <w:szCs w:val="24"/>
+        </w:rPr>
+        <w:t xml:space="preserve"> that may be helpful to next research directions</w:t>
+      </w:r>
+      <w:r>
+        <w:rPr>
+          <w:sz w:val="24"/>
+          <w:szCs w:val="24"/>
+        </w:rPr>
+        <w:t>.</w:t>
+      </w:r>
+      <w:r>
+        <w:rPr>
+          <w:sz w:val="24"/>
+          <w:szCs w:val="24"/>
+        </w:rPr>
+        <w:br/>
+        <w:t>As seen in the baselines results, the oblivious routing scheme is becoming less effective when the sparsity of the matrix is higher, I think the reason for that is because with higher sparsity the average matrix includes more relevant flows that appears in the future traffic demands</w:t>
+      </w:r>
+      <w:r>
+        <w:rPr>
+          <w:sz w:val="24"/>
+          <w:szCs w:val="24"/>
+        </w:rPr>
+        <w:t>, make the average one a better approximation of the future one.</w:t>
+      </w:r>
+      <w:r>
+        <w:rPr>
+          <w:sz w:val="24"/>
+          <w:szCs w:val="24"/>
+        </w:rPr>
+        <w:br/>
+        <w:t xml:space="preserve">The way of routing first seen flows with ECMP can be done in more sophisticated </w:t>
+      </w:r>
+      <w:r>
+        <w:rPr>
+          <w:rFonts w:cstheme="minorHAnsi"/>
+          <w:sz w:val="24"/>
+          <w:szCs w:val="24"/>
+        </w:rPr>
+        <w:t xml:space="preserve">way, for example each link weight is </w:t>
+      </w:r>
+      <w:r>
+        <w:rPr>
+          <w:rFonts w:cstheme="minorHAnsi"/>
+          <w:position w:val="-28"/>
+          <w:sz w:val="24"/>
+          <w:szCs w:val="24"/>
+        </w:rPr>
+        <w:object w:dxaOrig="980" w:dyaOrig="660" w14:anchorId="6EC2EDD2">
+          <v:shape id="_x0000_i1054" type="#_x0000_t75" style="width:49.05pt;height:33.15pt" o:ole="">
+            <v:imagedata r:id="rId80" o:title=""/>
+          </v:shape>
+          <o:OLEObject Type="Embed" ProgID="Equation.DSMT4" ShapeID="_x0000_i1054" DrawAspect="Content" ObjectID="_1660632679" r:id="rId81"/>
+        </w:object>
+      </w:r>
+      <w:r>
+        <w:rPr>
+          <w:rFonts w:cstheme="minorHAnsi"/>
+          <w:sz w:val="24"/>
+          <w:szCs w:val="24"/>
+        </w:rPr>
+        <w:t>, the motivation is to preferred paths with high link capacities.</w:t>
+      </w:r>
+    </w:p>
+    <w:p>
+      <w:pPr>
+        <w:rPr>
+          <w:rFonts w:cstheme="minorHAnsi"/>
+          <w:sz w:val="24"/>
+          <w:szCs w:val="24"/>
+        </w:rPr>
+      </w:pPr>
+      <w:r>
+        <w:rPr>
+          <w:rFonts w:cstheme="minorHAnsi"/>
+          <w:sz w:val="24"/>
+          <w:szCs w:val="24"/>
+        </w:rPr>
+        <w:t xml:space="preserve">When examine the bimodal traffic evaluations specifically, the </w:t>
+      </w:r>
+      <w:r>
+        <w:rPr>
+          <w:rFonts w:cstheme="minorHAnsi"/>
+          <w:sz w:val="24"/>
+          <w:szCs w:val="24"/>
+        </w:rPr>
+        <w:t>effectiveness</w:t>
+      </w:r>
+      <w:r>
+        <w:rPr>
+          <w:rFonts w:cstheme="minorHAnsi"/>
+          <w:sz w:val="24"/>
+          <w:szCs w:val="24"/>
+        </w:rPr>
+        <w:t xml:space="preserve"> of the </w:t>
+      </w:r>
+      <w:r>
+        <w:rPr>
+          <w:rFonts w:cstheme="minorHAnsi"/>
+          <w:sz w:val="24"/>
+          <w:szCs w:val="24"/>
+        </w:rPr>
+        <w:t>percentage</w:t>
+      </w:r>
+      <w:r>
+        <w:rPr>
+          <w:rFonts w:cstheme="minorHAnsi"/>
+          <w:sz w:val="24"/>
+          <w:szCs w:val="24"/>
+        </w:rPr>
+        <w:t xml:space="preserve"> of an </w:t>
+      </w:r>
+      <w:r>
+        <w:rPr>
+          <w:rFonts w:cstheme="minorHAnsi"/>
+          <w:sz w:val="24"/>
+          <w:szCs w:val="24"/>
+        </w:rPr>
+        <w:t>elephants</w:t>
+      </w:r>
+      <w:r>
+        <w:rPr>
+          <w:rFonts w:cstheme="minorHAnsi"/>
+          <w:sz w:val="24"/>
+          <w:szCs w:val="24"/>
+        </w:rPr>
+        <w:t xml:space="preserve"> flows </w:t>
+      </w:r>
+      <w:r>
+        <w:rPr>
+          <w:rFonts w:cstheme="minorHAnsi"/>
+          <w:sz w:val="24"/>
+          <w:szCs w:val="24"/>
+        </w:rPr>
+        <w:t xml:space="preserve">on the congestion </w:t>
+      </w:r>
+      <w:r>
+        <w:rPr>
+          <w:rFonts w:cstheme="minorHAnsi"/>
+          <w:sz w:val="24"/>
+          <w:szCs w:val="24"/>
+        </w:rPr>
+        <w:t xml:space="preserve">is low (the reason </w:t>
+      </w:r>
+      <w:r>
+        <w:rPr>
+          <w:rFonts w:cstheme="minorHAnsi"/>
+          <w:sz w:val="24"/>
+          <w:szCs w:val="24"/>
+        </w:rPr>
+        <w:t>may</w:t>
+      </w:r>
+      <w:r>
+        <w:rPr>
+          <w:rFonts w:cstheme="minorHAnsi"/>
+          <w:sz w:val="24"/>
+          <w:szCs w:val="24"/>
+        </w:rPr>
+        <w:t xml:space="preserve"> be because the mean</w:t>
+      </w:r>
+      <w:r>
+        <w:rPr>
+          <w:rFonts w:cstheme="minorHAnsi"/>
+          <w:sz w:val="24"/>
+          <w:szCs w:val="24"/>
+        </w:rPr>
+        <w:t>s</w:t>
+      </w:r>
+      <w:r>
+        <w:rPr>
+          <w:rFonts w:cstheme="minorHAnsi"/>
+          <w:sz w:val="24"/>
+          <w:szCs w:val="24"/>
+        </w:rPr>
+        <w:t xml:space="preserve"> of the </w:t>
+      </w:r>
+      <w:r>
+        <w:rPr>
+          <w:rFonts w:cstheme="minorHAnsi"/>
+          <w:sz w:val="24"/>
+          <w:szCs w:val="24"/>
+        </w:rPr>
+        <w:t>gaussians</w:t>
+      </w:r>
+      <w:r>
+        <w:rPr>
+          <w:rFonts w:cstheme="minorHAnsi"/>
+          <w:sz w:val="24"/>
+          <w:szCs w:val="24"/>
+        </w:rPr>
+        <w:t xml:space="preserve"> </w:t>
+      </w:r>
+      <w:r>
+        <w:rPr>
+          <w:rFonts w:cstheme="minorHAnsi"/>
+          <w:sz w:val="24"/>
+          <w:szCs w:val="24"/>
+        </w:rPr>
+        <w:t>distributions</w:t>
+      </w:r>
+      <w:r>
+        <w:rPr>
+          <w:rFonts w:cstheme="minorHAnsi"/>
+          <w:sz w:val="24"/>
+          <w:szCs w:val="24"/>
+        </w:rPr>
+        <w:t xml:space="preserve"> for mice and elephant</w:t>
+      </w:r>
+      <w:r>
+        <w:rPr>
+          <w:rFonts w:cstheme="minorHAnsi"/>
+          <w:sz w:val="24"/>
+          <w:szCs w:val="24"/>
+        </w:rPr>
+        <w:t xml:space="preserve"> should be difference with factor scale, like 10</w:t>
+      </w:r>
+      <w:r>
+        <w:rPr>
+          <w:rFonts w:cstheme="minorHAnsi"/>
+          <w:sz w:val="24"/>
+          <w:szCs w:val="24"/>
+        </w:rPr>
+        <w:t>)</w:t>
+      </w:r>
+      <w:r>
+        <w:rPr>
+          <w:rFonts w:cstheme="minorHAnsi"/>
+          <w:sz w:val="24"/>
+          <w:szCs w:val="24"/>
+        </w:rPr>
+        <w:t>.</w:t>
+      </w:r>
+    </w:p>
+    <w:p>
+      <w:pPr>
+        <w:rPr>
+          <w:rFonts w:cstheme="minorHAnsi"/>
+          <w:sz w:val="24"/>
+          <w:szCs w:val="24"/>
+        </w:rPr>
+      </w:pPr>
+      <w:r>
+        <w:rPr>
+          <w:rFonts w:cstheme="minorHAnsi"/>
+          <w:sz w:val="24"/>
+          <w:szCs w:val="24"/>
+        </w:rPr>
+        <w:t xml:space="preserve">The reinforcement learning agent achieves results </w:t>
+      </w:r>
+      <w:r>
+        <w:rPr>
+          <w:rFonts w:cstheme="minorHAnsi"/>
+          <w:sz w:val="24"/>
+          <w:szCs w:val="24"/>
+        </w:rPr>
+        <w:t>like</w:t>
+      </w:r>
+      <w:r>
+        <w:rPr>
+          <w:rFonts w:cstheme="minorHAnsi"/>
+          <w:sz w:val="24"/>
+          <w:szCs w:val="24"/>
+        </w:rPr>
+        <w:t xml:space="preserve"> presented in the paper and it seems the convergence is </w:t>
+      </w:r>
+      <w:r>
+        <w:rPr>
+          <w:rFonts w:cstheme="minorHAnsi"/>
+          <w:sz w:val="24"/>
+          <w:szCs w:val="24"/>
+        </w:rPr>
+        <w:t>faster;</w:t>
+      </w:r>
+      <w:r>
+        <w:rPr>
+          <w:rFonts w:cstheme="minorHAnsi"/>
+          <w:sz w:val="24"/>
+          <w:szCs w:val="24"/>
+        </w:rPr>
+        <w:t xml:space="preserve"> the reason may be because the change in the learning algorithm from TRPO to PPO</w:t>
+      </w:r>
+      <w:r>
+        <w:rPr>
+          <w:rFonts w:cstheme="minorHAnsi"/>
+          <w:sz w:val="24"/>
+          <w:szCs w:val="24"/>
+        </w:rPr>
+        <w:t xml:space="preserve"> which is newer</w:t>
+      </w:r>
+      <w:r>
+        <w:rPr>
+          <w:rFonts w:cstheme="minorHAnsi"/>
+          <w:sz w:val="24"/>
+          <w:szCs w:val="24"/>
+        </w:rPr>
+        <w:t>.</w:t>
+      </w:r>
+    </w:p>
+    <w:p>
+      <w:pPr>
+        <w:rPr>
+          <w:rFonts w:cstheme="minorHAnsi"/>
+          <w:sz w:val="24"/>
+          <w:szCs w:val="24"/>
+        </w:rPr>
+      </w:pPr>
+      <w:r>
+        <w:rPr>
+          <w:rFonts w:cstheme="minorHAnsi"/>
+          <w:sz w:val="24"/>
+          <w:szCs w:val="24"/>
+        </w:rPr>
+        <w:t>The same trends the paper shows can be seen also here, for gravity with low sparsity (30%) the oblivious is still better than the agent, but for the bimodal traffic the agent beats all the baselines. The reasons for better performance in bimodal traffic are the high sparsity of 100%, the agent learning from all pairs all the time (something less to learn) and because we set low standard deviation for the distributions the values of demands are close to each other's</w:t>
+      </w:r>
+      <w:r>
+        <w:rPr>
+          <w:rFonts w:cstheme="minorHAnsi"/>
+          <w:sz w:val="24"/>
+          <w:szCs w:val="24"/>
+        </w:rPr>
+        <w:t>. another evidence for that statement is that there is no change in the performance when number of different traffic matrices to be learned from is increasing.</w:t>
+      </w:r>
+    </w:p>
+    <w:p>
+      <w:pPr>
+        <w:rPr>
+          <w:sz w:val="24"/>
+          <w:szCs w:val="24"/>
+        </w:rPr>
+      </w:pPr>
+      <w:r>
+        <w:rPr>
+          <w:rFonts w:cstheme="minorHAnsi"/>
+          <w:sz w:val="24"/>
+          <w:szCs w:val="24"/>
+        </w:rPr>
+        <w:t xml:space="preserve">To summarize, I enjoy examining and restoring the results from the paper, that helped me a lot to start get some knowledge about the topics my research is about to be. </w:t>
+      </w:r>
+      <w:r>
+        <w:rPr>
+          <w:rFonts w:cstheme="minorHAnsi"/>
+          <w:sz w:val="24"/>
+          <w:szCs w:val="24"/>
+        </w:rPr>
+        <w:t>Also,</w:t>
+      </w:r>
+      <w:r>
+        <w:rPr>
+          <w:rFonts w:cstheme="minorHAnsi"/>
+          <w:sz w:val="24"/>
+          <w:szCs w:val="24"/>
+        </w:rPr>
+        <w:t xml:space="preserve"> I would like to thank Asaf </w:t>
+      </w:r>
+      <w:r>
+        <w:rPr>
+          <w:sz w:val="24"/>
+          <w:szCs w:val="24"/>
+        </w:rPr>
+        <w:t>Valadarsky</w:t>
+      </w:r>
+      <w:r>
+        <w:rPr>
+          <w:rFonts w:cstheme="minorHAnsi"/>
+          <w:sz w:val="24"/>
+          <w:szCs w:val="24"/>
+        </w:rPr>
+        <w:t xml:space="preserve"> (one of the paper writers)</w:t>
+      </w:r>
+      <w:r>
+        <w:rPr>
+          <w:rFonts w:cstheme="minorHAnsi"/>
+          <w:sz w:val="24"/>
+          <w:szCs w:val="24"/>
+        </w:rPr>
+        <w:t xml:space="preserve"> that help me and contribute parts of his code.</w:t>
+      </w:r>
+    </w:p>
+    <w:p>
+      <w:pPr>
+        <w:rPr>
+          <w:sz w:val="24"/>
+          <w:szCs w:val="24"/>
+        </w:rPr>
+      </w:pPr>
+    </w:p>
     <w:p>
       <w:pPr>
         <w:rPr>
@@ -6204,11 +7225,12 @@
       <w:pPr>
         <w:pStyle w:val="Heading1"/>
       </w:pPr>
+      <w:bookmarkStart w:id="15" w:name="_Toc50015990"/>
       <w:r>
         <w:lastRenderedPageBreak/>
         <w:t>References</w:t>
       </w:r>
-      <w:bookmarkEnd w:id="14"/>
+      <w:bookmarkEnd w:id="15"/>
     </w:p>
     <w:p>
       <w:pPr>
@@ -6227,39 +7249,7 @@
           <w:sz w:val="24"/>
           <w:szCs w:val="24"/>
         </w:rPr>
-        <w:t xml:space="preserve">Valadarsky, A., </w:t>
-      </w:r>
-      <w:proofErr w:type="spellStart"/>
-      <w:r>
-        <w:rPr>
-          <w:sz w:val="24"/>
-          <w:szCs w:val="24"/>
-        </w:rPr>
-        <w:t>Schapira</w:t>
-      </w:r>
-      <w:proofErr w:type="spellEnd"/>
-      <w:r>
-        <w:rPr>
-          <w:sz w:val="24"/>
-          <w:szCs w:val="24"/>
-        </w:rPr>
-        <w:t xml:space="preserve">, M., </w:t>
-      </w:r>
-      <w:proofErr w:type="spellStart"/>
-      <w:r>
-        <w:rPr>
-          <w:sz w:val="24"/>
-          <w:szCs w:val="24"/>
-        </w:rPr>
-        <w:t>Shahaf</w:t>
-      </w:r>
-      <w:proofErr w:type="spellEnd"/>
-      <w:r>
-        <w:rPr>
-          <w:sz w:val="24"/>
-          <w:szCs w:val="24"/>
-        </w:rPr>
-        <w:t>, D., &amp; Tamar, A. (2017, November). Learning to route. In Proceedings of the 16th ACM workshop on hot topics in networks (pp. 185-191).</w:t>
+        <w:t>Valadarsky, A., Schapira, M., Shahaf, D., &amp; Tamar, A. (2017, November). Learning to route. In Proceedings of the 16th ACM workshop on hot topics in networks (pp. 185-191).</w:t>
       </w:r>
     </w:p>
     <w:p>
@@ -6308,23 +7298,7 @@
           <w:sz w:val="24"/>
           <w:szCs w:val="24"/>
         </w:rPr>
-        <w:t xml:space="preserve">Azar, Y., Cohen, E., Fiat, A., Kaplan, H., &amp; </w:t>
-      </w:r>
-      <w:proofErr w:type="spellStart"/>
-      <w:r>
-        <w:rPr>
-          <w:sz w:val="24"/>
-          <w:szCs w:val="24"/>
-        </w:rPr>
-        <w:t>Räcke</w:t>
-      </w:r>
-      <w:proofErr w:type="spellEnd"/>
-      <w:r>
-        <w:rPr>
-          <w:sz w:val="24"/>
-          <w:szCs w:val="24"/>
-        </w:rPr>
-        <w:t>, H. (2004). Optimal oblivious routing in polynomial time. Journal of Computer and System Sciences, 69(3), 383-394.</w:t>
+        <w:t>Azar, Y., Cohen, E., Fiat, A., Kaplan, H., &amp; Räcke, H. (2004). Optimal oblivious routing in polynomial time. Journal of Computer and System Sciences, 69(3), 383-394.</w:t>
       </w:r>
       <w:r>
         <w:rPr>
@@ -6338,6 +7312,35 @@
     </w:p>
     <w:p>
       <w:pPr>
+        <w:pStyle w:val="ListParagraph"/>
+        <w:numPr>
+          <w:ilvl w:val="0"/>
+          <w:numId w:val="1"/>
+        </w:numPr>
+        <w:rPr>
+          <w:sz w:val="24"/>
+          <w:szCs w:val="24"/>
+        </w:rPr>
+      </w:pPr>
+      <w:r>
+        <w:rPr>
+          <w:sz w:val="24"/>
+          <w:szCs w:val="24"/>
+        </w:rPr>
+        <w:t>Roughan, Matthew, et al. "Experience in measuring internet backbone traffic variability: Models metrics, measurements and meaning." Teletraffic Science and Engineering. Vol. 5. Elsevier, 2003. 379-388.</w:t>
+      </w:r>
+      <w:r>
+        <w:rPr>
+          <w:rFonts w:cs="Arial"/>
+          <w:sz w:val="24"/>
+          <w:szCs w:val="24"/>
+          <w:rtl/>
+        </w:rPr>
+        <w:t>‏</w:t>
+      </w:r>
+    </w:p>
+    <w:p>
+      <w:pPr>
         <w:rPr>
           <w:sz w:val="24"/>
           <w:szCs w:val="24"/>
@@ -6345,7 +7348,7 @@
       </w:pPr>
     </w:p>
     <w:sectPr>
-      <w:footerReference w:type="default" r:id="rId76"/>
+      <w:footerReference w:type="default" r:id="rId82"/>
       <w:pgSz w:w="11906" w:h="16838"/>
       <w:pgMar w:top="1440" w:right="1800" w:bottom="1440" w:left="1800" w:header="708" w:footer="708" w:gutter="0"/>
       <w:cols w:space="708"/>
@@ -9653,7 +10656,7 @@
     <w:autoRedefine/>
     <w:uiPriority w:val="39"/>
     <w:unhideWhenUsed/>
-    <w:rsid w:val="00614241"/>
+    <w:rsid w:val="00554A8B"/>
     <w:pPr>
       <w:tabs>
         <w:tab w:val="right" w:leader="dot" w:pos="8296"/>

</xml_diff>